<commit_message>
UPDATE: Documentation (FINAL / V2)
</commit_message>
<xml_diff>
--- a/documentation/Projektdokumentation.docx
+++ b/documentation/Projektdokumentation.docx
@@ -386,7 +386,7 @@
             </w:rPr>
             <w:fldChar w:fldCharType="separate"/>
           </w:r>
-          <w:hyperlink w:anchor="_Toc187136138" w:history="1">
+          <w:hyperlink w:anchor="_Toc187229424" w:history="1">
             <w:r>
               <w:rPr>
                 <w:rStyle w:val="Hyperlink"/>
@@ -417,7 +417,7 @@
                 <w:noProof/>
                 <w:webHidden/>
               </w:rPr>
-              <w:instrText xml:space="preserve"> PAGEREF _Toc187136138 \h </w:instrText>
+              <w:instrText xml:space="preserve"> PAGEREF _Toc187229424 \h </w:instrText>
             </w:r>
             <w:r>
               <w:rPr>
@@ -466,7 +466,7 @@
               <w14:ligatures w14:val="standardContextual"/>
             </w:rPr>
           </w:pPr>
-          <w:hyperlink w:anchor="_Toc187136139" w:history="1">
+          <w:hyperlink w:anchor="_Toc187229425" w:history="1">
             <w:r>
               <w:rPr>
                 <w:rStyle w:val="Hyperlink"/>
@@ -497,7 +497,7 @@
                 <w:noProof/>
                 <w:webHidden/>
               </w:rPr>
-              <w:instrText xml:space="preserve"> PAGEREF _Toc187136139 \h </w:instrText>
+              <w:instrText xml:space="preserve"> PAGEREF _Toc187229425 \h </w:instrText>
             </w:r>
             <w:r>
               <w:rPr>
@@ -546,7 +546,7 @@
               <w14:ligatures w14:val="standardContextual"/>
             </w:rPr>
           </w:pPr>
-          <w:hyperlink w:anchor="_Toc187136140" w:history="1">
+          <w:hyperlink w:anchor="_Toc187229426" w:history="1">
             <w:r>
               <w:rPr>
                 <w:rStyle w:val="Hyperlink"/>
@@ -577,7 +577,7 @@
                 <w:noProof/>
                 <w:webHidden/>
               </w:rPr>
-              <w:instrText xml:space="preserve"> PAGEREF _Toc187136140 \h </w:instrText>
+              <w:instrText xml:space="preserve"> PAGEREF _Toc187229426 \h </w:instrText>
             </w:r>
             <w:r>
               <w:rPr>
@@ -615,30 +615,30 @@
         <w:p>
           <w:pPr>
             <w:pStyle w:val="Verzeichnis3"/>
-            <w:tabs>
-              <w:tab w:val="right" w:leader="dot" w:pos="10422"/>
-            </w:tabs>
             <w:rPr>
               <w:rFonts w:ascii="Eras Light ITC" w:eastAsiaTheme="minorEastAsia" w:hAnsi="Eras Light ITC"/>
-              <w:noProof/>
+              <w:b w:val="0"/>
+              <w:bCs w:val="0"/>
               <w:kern w:val="2"/>
               <w:lang w:eastAsia="de-CH" w:bidi="ta-IN"/>
               <w14:ligatures w14:val="standardContextual"/>
             </w:rPr>
           </w:pPr>
-          <w:hyperlink w:anchor="_Toc187136141" w:history="1">
+          <w:hyperlink w:anchor="_Toc187229427" w:history="1">
             <w:r>
               <w:rPr>
                 <w:rStyle w:val="Hyperlink"/>
                 <w:rFonts w:ascii="Eras Light ITC" w:hAnsi="Eras Light ITC"/>
-                <w:noProof/>
+                <w:b w:val="0"/>
+                <w:bCs w:val="0"/>
               </w:rPr>
               <w:t>LAYOUT / NAVIGATION</w:t>
             </w:r>
             <w:r>
               <w:rPr>
                 <w:rFonts w:ascii="Eras Light ITC" w:hAnsi="Eras Light ITC"/>
-                <w:noProof/>
+                <w:b w:val="0"/>
+                <w:bCs w:val="0"/>
                 <w:webHidden/>
               </w:rPr>
               <w:tab/>
@@ -646,7 +646,8 @@
             <w:r>
               <w:rPr>
                 <w:rFonts w:ascii="Eras Light ITC" w:hAnsi="Eras Light ITC"/>
-                <w:noProof/>
+                <w:b w:val="0"/>
+                <w:bCs w:val="0"/>
                 <w:webHidden/>
               </w:rPr>
               <w:fldChar w:fldCharType="begin"/>
@@ -654,22 +655,25 @@
             <w:r>
               <w:rPr>
                 <w:rFonts w:ascii="Eras Light ITC" w:hAnsi="Eras Light ITC"/>
-                <w:noProof/>
+                <w:b w:val="0"/>
+                <w:bCs w:val="0"/>
                 <w:webHidden/>
               </w:rPr>
-              <w:instrText xml:space="preserve"> PAGEREF _Toc187136141 \h </w:instrText>
+              <w:instrText xml:space="preserve"> PAGEREF _Toc187229427 \h </w:instrText>
             </w:r>
             <w:r>
               <w:rPr>
                 <w:rFonts w:ascii="Eras Light ITC" w:hAnsi="Eras Light ITC"/>
-                <w:noProof/>
+                <w:b w:val="0"/>
+                <w:bCs w:val="0"/>
                 <w:webHidden/>
               </w:rPr>
             </w:r>
             <w:r>
               <w:rPr>
                 <w:rFonts w:ascii="Eras Light ITC" w:hAnsi="Eras Light ITC"/>
-                <w:noProof/>
+                <w:b w:val="0"/>
+                <w:bCs w:val="0"/>
                 <w:webHidden/>
               </w:rPr>
               <w:fldChar w:fldCharType="separate"/>
@@ -677,7 +681,8 @@
             <w:r>
               <w:rPr>
                 <w:rFonts w:ascii="Eras Light ITC" w:hAnsi="Eras Light ITC"/>
-                <w:noProof/>
+                <w:b w:val="0"/>
+                <w:bCs w:val="0"/>
                 <w:webHidden/>
               </w:rPr>
               <w:t>4</w:t>
@@ -685,7 +690,8 @@
             <w:r>
               <w:rPr>
                 <w:rFonts w:ascii="Eras Light ITC" w:hAnsi="Eras Light ITC"/>
-                <w:noProof/>
+                <w:b w:val="0"/>
+                <w:bCs w:val="0"/>
                 <w:webHidden/>
               </w:rPr>
               <w:fldChar w:fldCharType="end"/>
@@ -695,23 +701,22 @@
         <w:p>
           <w:pPr>
             <w:pStyle w:val="Verzeichnis3"/>
-            <w:tabs>
-              <w:tab w:val="right" w:leader="dot" w:pos="10422"/>
-            </w:tabs>
             <w:rPr>
               <w:rFonts w:ascii="Eras Light ITC" w:eastAsiaTheme="minorEastAsia" w:hAnsi="Eras Light ITC"/>
-              <w:noProof/>
+              <w:b w:val="0"/>
+              <w:bCs w:val="0"/>
               <w:kern w:val="2"/>
               <w:lang w:eastAsia="de-CH" w:bidi="ta-IN"/>
               <w14:ligatures w14:val="standardContextual"/>
             </w:rPr>
           </w:pPr>
-          <w:hyperlink w:anchor="_Toc187136142" w:history="1">
+          <w:hyperlink w:anchor="_Toc187229428" w:history="1">
             <w:r>
               <w:rPr>
                 <w:rStyle w:val="Hyperlink"/>
                 <w:rFonts w:ascii="Eras Light ITC" w:hAnsi="Eras Light ITC"/>
-                <w:noProof/>
+                <w:b w:val="0"/>
+                <w:bCs w:val="0"/>
                 <w:lang w:val="fr-CH"/>
               </w:rPr>
               <w:t>HOME</w:t>
@@ -719,7 +724,8 @@
             <w:r>
               <w:rPr>
                 <w:rFonts w:ascii="Eras Light ITC" w:hAnsi="Eras Light ITC"/>
-                <w:noProof/>
+                <w:b w:val="0"/>
+                <w:bCs w:val="0"/>
                 <w:webHidden/>
               </w:rPr>
               <w:tab/>
@@ -727,7 +733,8 @@
             <w:r>
               <w:rPr>
                 <w:rFonts w:ascii="Eras Light ITC" w:hAnsi="Eras Light ITC"/>
-                <w:noProof/>
+                <w:b w:val="0"/>
+                <w:bCs w:val="0"/>
                 <w:webHidden/>
               </w:rPr>
               <w:fldChar w:fldCharType="begin"/>
@@ -735,22 +742,25 @@
             <w:r>
               <w:rPr>
                 <w:rFonts w:ascii="Eras Light ITC" w:hAnsi="Eras Light ITC"/>
-                <w:noProof/>
+                <w:b w:val="0"/>
+                <w:bCs w:val="0"/>
                 <w:webHidden/>
               </w:rPr>
-              <w:instrText xml:space="preserve"> PAGEREF _Toc187136142 \h </w:instrText>
+              <w:instrText xml:space="preserve"> PAGEREF _Toc187229428 \h </w:instrText>
             </w:r>
             <w:r>
               <w:rPr>
                 <w:rFonts w:ascii="Eras Light ITC" w:hAnsi="Eras Light ITC"/>
-                <w:noProof/>
+                <w:b w:val="0"/>
+                <w:bCs w:val="0"/>
                 <w:webHidden/>
               </w:rPr>
             </w:r>
             <w:r>
               <w:rPr>
                 <w:rFonts w:ascii="Eras Light ITC" w:hAnsi="Eras Light ITC"/>
-                <w:noProof/>
+                <w:b w:val="0"/>
+                <w:bCs w:val="0"/>
                 <w:webHidden/>
               </w:rPr>
               <w:fldChar w:fldCharType="separate"/>
@@ -758,7 +768,8 @@
             <w:r>
               <w:rPr>
                 <w:rFonts w:ascii="Eras Light ITC" w:hAnsi="Eras Light ITC"/>
-                <w:noProof/>
+                <w:b w:val="0"/>
+                <w:bCs w:val="0"/>
                 <w:webHidden/>
               </w:rPr>
               <w:t>5</w:t>
@@ -766,7 +777,8 @@
             <w:r>
               <w:rPr>
                 <w:rFonts w:ascii="Eras Light ITC" w:hAnsi="Eras Light ITC"/>
-                <w:noProof/>
+                <w:b w:val="0"/>
+                <w:bCs w:val="0"/>
                 <w:webHidden/>
               </w:rPr>
               <w:fldChar w:fldCharType="end"/>
@@ -776,30 +788,30 @@
         <w:p>
           <w:pPr>
             <w:pStyle w:val="Verzeichnis3"/>
-            <w:tabs>
-              <w:tab w:val="right" w:leader="dot" w:pos="10422"/>
-            </w:tabs>
             <w:rPr>
               <w:rFonts w:ascii="Eras Light ITC" w:eastAsiaTheme="minorEastAsia" w:hAnsi="Eras Light ITC"/>
-              <w:noProof/>
+              <w:b w:val="0"/>
+              <w:bCs w:val="0"/>
               <w:kern w:val="2"/>
               <w:lang w:eastAsia="de-CH" w:bidi="ta-IN"/>
               <w14:ligatures w14:val="standardContextual"/>
             </w:rPr>
           </w:pPr>
-          <w:hyperlink w:anchor="_Toc187136143" w:history="1">
+          <w:hyperlink w:anchor="_Toc187229429" w:history="1">
             <w:r>
               <w:rPr>
                 <w:rStyle w:val="Hyperlink"/>
                 <w:rFonts w:ascii="Eras Light ITC" w:hAnsi="Eras Light ITC"/>
-                <w:noProof/>
+                <w:b w:val="0"/>
+                <w:bCs w:val="0"/>
               </w:rPr>
               <w:t>EVENTS ÜBERSICHT</w:t>
             </w:r>
             <w:r>
               <w:rPr>
                 <w:rFonts w:ascii="Eras Light ITC" w:hAnsi="Eras Light ITC"/>
-                <w:noProof/>
+                <w:b w:val="0"/>
+                <w:bCs w:val="0"/>
                 <w:webHidden/>
               </w:rPr>
               <w:tab/>
@@ -807,7 +819,8 @@
             <w:r>
               <w:rPr>
                 <w:rFonts w:ascii="Eras Light ITC" w:hAnsi="Eras Light ITC"/>
-                <w:noProof/>
+                <w:b w:val="0"/>
+                <w:bCs w:val="0"/>
                 <w:webHidden/>
               </w:rPr>
               <w:fldChar w:fldCharType="begin"/>
@@ -815,22 +828,25 @@
             <w:r>
               <w:rPr>
                 <w:rFonts w:ascii="Eras Light ITC" w:hAnsi="Eras Light ITC"/>
-                <w:noProof/>
+                <w:b w:val="0"/>
+                <w:bCs w:val="0"/>
                 <w:webHidden/>
               </w:rPr>
-              <w:instrText xml:space="preserve"> PAGEREF _Toc187136143 \h </w:instrText>
+              <w:instrText xml:space="preserve"> PAGEREF _Toc187229429 \h </w:instrText>
             </w:r>
             <w:r>
               <w:rPr>
                 <w:rFonts w:ascii="Eras Light ITC" w:hAnsi="Eras Light ITC"/>
-                <w:noProof/>
+                <w:b w:val="0"/>
+                <w:bCs w:val="0"/>
                 <w:webHidden/>
               </w:rPr>
             </w:r>
             <w:r>
               <w:rPr>
                 <w:rFonts w:ascii="Eras Light ITC" w:hAnsi="Eras Light ITC"/>
-                <w:noProof/>
+                <w:b w:val="0"/>
+                <w:bCs w:val="0"/>
                 <w:webHidden/>
               </w:rPr>
               <w:fldChar w:fldCharType="separate"/>
@@ -838,7 +854,8 @@
             <w:r>
               <w:rPr>
                 <w:rFonts w:ascii="Eras Light ITC" w:hAnsi="Eras Light ITC"/>
-                <w:noProof/>
+                <w:b w:val="0"/>
+                <w:bCs w:val="0"/>
                 <w:webHidden/>
               </w:rPr>
               <w:t>6</w:t>
@@ -846,7 +863,8 @@
             <w:r>
               <w:rPr>
                 <w:rFonts w:ascii="Eras Light ITC" w:hAnsi="Eras Light ITC"/>
-                <w:noProof/>
+                <w:b w:val="0"/>
+                <w:bCs w:val="0"/>
                 <w:webHidden/>
               </w:rPr>
               <w:fldChar w:fldCharType="end"/>
@@ -856,23 +874,22 @@
         <w:p>
           <w:pPr>
             <w:pStyle w:val="Verzeichnis3"/>
-            <w:tabs>
-              <w:tab w:val="right" w:leader="dot" w:pos="10422"/>
-            </w:tabs>
             <w:rPr>
               <w:rFonts w:ascii="Eras Light ITC" w:eastAsiaTheme="minorEastAsia" w:hAnsi="Eras Light ITC"/>
-              <w:noProof/>
+              <w:b w:val="0"/>
+              <w:bCs w:val="0"/>
               <w:kern w:val="2"/>
               <w:lang w:eastAsia="de-CH" w:bidi="ta-IN"/>
               <w14:ligatures w14:val="standardContextual"/>
             </w:rPr>
           </w:pPr>
-          <w:hyperlink w:anchor="_Toc187136144" w:history="1">
+          <w:hyperlink w:anchor="_Toc187229430" w:history="1">
             <w:r>
               <w:rPr>
                 <w:rStyle w:val="Hyperlink"/>
                 <w:rFonts w:ascii="Eras Light ITC" w:hAnsi="Eras Light ITC"/>
-                <w:noProof/>
+                <w:b w:val="0"/>
+                <w:bCs w:val="0"/>
                 <w:lang w:val="en-GB"/>
               </w:rPr>
               <w:t>EVENT BEARBEITEN</w:t>
@@ -880,7 +897,8 @@
             <w:r>
               <w:rPr>
                 <w:rFonts w:ascii="Eras Light ITC" w:hAnsi="Eras Light ITC"/>
-                <w:noProof/>
+                <w:b w:val="0"/>
+                <w:bCs w:val="0"/>
                 <w:webHidden/>
               </w:rPr>
               <w:tab/>
@@ -888,7 +906,8 @@
             <w:r>
               <w:rPr>
                 <w:rFonts w:ascii="Eras Light ITC" w:hAnsi="Eras Light ITC"/>
-                <w:noProof/>
+                <w:b w:val="0"/>
+                <w:bCs w:val="0"/>
                 <w:webHidden/>
               </w:rPr>
               <w:fldChar w:fldCharType="begin"/>
@@ -896,22 +915,25 @@
             <w:r>
               <w:rPr>
                 <w:rFonts w:ascii="Eras Light ITC" w:hAnsi="Eras Light ITC"/>
-                <w:noProof/>
+                <w:b w:val="0"/>
+                <w:bCs w:val="0"/>
                 <w:webHidden/>
               </w:rPr>
-              <w:instrText xml:space="preserve"> PAGEREF _Toc187136144 \h </w:instrText>
+              <w:instrText xml:space="preserve"> PAGEREF _Toc187229430 \h </w:instrText>
             </w:r>
             <w:r>
               <w:rPr>
                 <w:rFonts w:ascii="Eras Light ITC" w:hAnsi="Eras Light ITC"/>
-                <w:noProof/>
+                <w:b w:val="0"/>
+                <w:bCs w:val="0"/>
                 <w:webHidden/>
               </w:rPr>
             </w:r>
             <w:r>
               <w:rPr>
                 <w:rFonts w:ascii="Eras Light ITC" w:hAnsi="Eras Light ITC"/>
-                <w:noProof/>
+                <w:b w:val="0"/>
+                <w:bCs w:val="0"/>
                 <w:webHidden/>
               </w:rPr>
               <w:fldChar w:fldCharType="separate"/>
@@ -919,7 +941,8 @@
             <w:r>
               <w:rPr>
                 <w:rFonts w:ascii="Eras Light ITC" w:hAnsi="Eras Light ITC"/>
-                <w:noProof/>
+                <w:b w:val="0"/>
+                <w:bCs w:val="0"/>
                 <w:webHidden/>
               </w:rPr>
               <w:t>7</w:t>
@@ -927,7 +950,8 @@
             <w:r>
               <w:rPr>
                 <w:rFonts w:ascii="Eras Light ITC" w:hAnsi="Eras Light ITC"/>
-                <w:noProof/>
+                <w:b w:val="0"/>
+                <w:bCs w:val="0"/>
                 <w:webHidden/>
               </w:rPr>
               <w:fldChar w:fldCharType="end"/>
@@ -937,23 +961,22 @@
         <w:p>
           <w:pPr>
             <w:pStyle w:val="Verzeichnis3"/>
-            <w:tabs>
-              <w:tab w:val="right" w:leader="dot" w:pos="10422"/>
-            </w:tabs>
             <w:rPr>
               <w:rFonts w:ascii="Eras Light ITC" w:eastAsiaTheme="minorEastAsia" w:hAnsi="Eras Light ITC"/>
-              <w:noProof/>
+              <w:b w:val="0"/>
+              <w:bCs w:val="0"/>
               <w:kern w:val="2"/>
               <w:lang w:eastAsia="de-CH" w:bidi="ta-IN"/>
               <w14:ligatures w14:val="standardContextual"/>
             </w:rPr>
           </w:pPr>
-          <w:hyperlink w:anchor="_Toc187136145" w:history="1">
+          <w:hyperlink w:anchor="_Toc187229431" w:history="1">
             <w:r>
               <w:rPr>
                 <w:rStyle w:val="Hyperlink"/>
                 <w:rFonts w:ascii="Eras Light ITC" w:hAnsi="Eras Light ITC"/>
-                <w:noProof/>
+                <w:b w:val="0"/>
+                <w:bCs w:val="0"/>
                 <w:lang w:val="en-GB"/>
               </w:rPr>
               <w:t>EVENT ERSTELLEN</w:t>
@@ -961,7 +984,8 @@
             <w:r>
               <w:rPr>
                 <w:rFonts w:ascii="Eras Light ITC" w:hAnsi="Eras Light ITC"/>
-                <w:noProof/>
+                <w:b w:val="0"/>
+                <w:bCs w:val="0"/>
                 <w:webHidden/>
               </w:rPr>
               <w:tab/>
@@ -969,7 +993,8 @@
             <w:r>
               <w:rPr>
                 <w:rFonts w:ascii="Eras Light ITC" w:hAnsi="Eras Light ITC"/>
-                <w:noProof/>
+                <w:b w:val="0"/>
+                <w:bCs w:val="0"/>
                 <w:webHidden/>
               </w:rPr>
               <w:fldChar w:fldCharType="begin"/>
@@ -977,22 +1002,25 @@
             <w:r>
               <w:rPr>
                 <w:rFonts w:ascii="Eras Light ITC" w:hAnsi="Eras Light ITC"/>
-                <w:noProof/>
+                <w:b w:val="0"/>
+                <w:bCs w:val="0"/>
                 <w:webHidden/>
               </w:rPr>
-              <w:instrText xml:space="preserve"> PAGEREF _Toc187136145 \h </w:instrText>
+              <w:instrText xml:space="preserve"> PAGEREF _Toc187229431 \h </w:instrText>
             </w:r>
             <w:r>
               <w:rPr>
                 <w:rFonts w:ascii="Eras Light ITC" w:hAnsi="Eras Light ITC"/>
-                <w:noProof/>
+                <w:b w:val="0"/>
+                <w:bCs w:val="0"/>
                 <w:webHidden/>
               </w:rPr>
             </w:r>
             <w:r>
               <w:rPr>
                 <w:rFonts w:ascii="Eras Light ITC" w:hAnsi="Eras Light ITC"/>
-                <w:noProof/>
+                <w:b w:val="0"/>
+                <w:bCs w:val="0"/>
                 <w:webHidden/>
               </w:rPr>
               <w:fldChar w:fldCharType="separate"/>
@@ -1000,7 +1028,8 @@
             <w:r>
               <w:rPr>
                 <w:rFonts w:ascii="Eras Light ITC" w:hAnsi="Eras Light ITC"/>
-                <w:noProof/>
+                <w:b w:val="0"/>
+                <w:bCs w:val="0"/>
                 <w:webHidden/>
               </w:rPr>
               <w:t>8</w:t>
@@ -1008,7 +1037,8 @@
             <w:r>
               <w:rPr>
                 <w:rFonts w:ascii="Eras Light ITC" w:hAnsi="Eras Light ITC"/>
-                <w:noProof/>
+                <w:b w:val="0"/>
+                <w:bCs w:val="0"/>
                 <w:webHidden/>
               </w:rPr>
               <w:fldChar w:fldCharType="end"/>
@@ -1018,30 +1048,30 @@
         <w:p>
           <w:pPr>
             <w:pStyle w:val="Verzeichnis3"/>
-            <w:tabs>
-              <w:tab w:val="right" w:leader="dot" w:pos="10422"/>
-            </w:tabs>
             <w:rPr>
               <w:rFonts w:ascii="Eras Light ITC" w:eastAsiaTheme="minorEastAsia" w:hAnsi="Eras Light ITC"/>
-              <w:noProof/>
+              <w:b w:val="0"/>
+              <w:bCs w:val="0"/>
               <w:kern w:val="2"/>
               <w:lang w:eastAsia="de-CH" w:bidi="ta-IN"/>
               <w14:ligatures w14:val="standardContextual"/>
             </w:rPr>
           </w:pPr>
-          <w:hyperlink w:anchor="_Toc187136146" w:history="1">
+          <w:hyperlink w:anchor="_Toc187229432" w:history="1">
             <w:r>
               <w:rPr>
                 <w:rStyle w:val="Hyperlink"/>
                 <w:rFonts w:ascii="Eras Light ITC" w:hAnsi="Eras Light ITC"/>
-                <w:noProof/>
+                <w:b w:val="0"/>
+                <w:bCs w:val="0"/>
               </w:rPr>
               <w:t>TEILNEHMER ÜBERSICHT</w:t>
             </w:r>
             <w:r>
               <w:rPr>
                 <w:rFonts w:ascii="Eras Light ITC" w:hAnsi="Eras Light ITC"/>
-                <w:noProof/>
+                <w:b w:val="0"/>
+                <w:bCs w:val="0"/>
                 <w:webHidden/>
               </w:rPr>
               <w:tab/>
@@ -1049,7 +1079,8 @@
             <w:r>
               <w:rPr>
                 <w:rFonts w:ascii="Eras Light ITC" w:hAnsi="Eras Light ITC"/>
-                <w:noProof/>
+                <w:b w:val="0"/>
+                <w:bCs w:val="0"/>
                 <w:webHidden/>
               </w:rPr>
               <w:fldChar w:fldCharType="begin"/>
@@ -1057,22 +1088,25 @@
             <w:r>
               <w:rPr>
                 <w:rFonts w:ascii="Eras Light ITC" w:hAnsi="Eras Light ITC"/>
-                <w:noProof/>
+                <w:b w:val="0"/>
+                <w:bCs w:val="0"/>
                 <w:webHidden/>
               </w:rPr>
-              <w:instrText xml:space="preserve"> PAGEREF _Toc187136146 \h </w:instrText>
+              <w:instrText xml:space="preserve"> PAGEREF _Toc187229432 \h </w:instrText>
             </w:r>
             <w:r>
               <w:rPr>
                 <w:rFonts w:ascii="Eras Light ITC" w:hAnsi="Eras Light ITC"/>
-                <w:noProof/>
+                <w:b w:val="0"/>
+                <w:bCs w:val="0"/>
                 <w:webHidden/>
               </w:rPr>
             </w:r>
             <w:r>
               <w:rPr>
                 <w:rFonts w:ascii="Eras Light ITC" w:hAnsi="Eras Light ITC"/>
-                <w:noProof/>
+                <w:b w:val="0"/>
+                <w:bCs w:val="0"/>
                 <w:webHidden/>
               </w:rPr>
               <w:fldChar w:fldCharType="separate"/>
@@ -1080,7 +1114,8 @@
             <w:r>
               <w:rPr>
                 <w:rFonts w:ascii="Eras Light ITC" w:hAnsi="Eras Light ITC"/>
-                <w:noProof/>
+                <w:b w:val="0"/>
+                <w:bCs w:val="0"/>
                 <w:webHidden/>
               </w:rPr>
               <w:t>9</w:t>
@@ -1088,7 +1123,8 @@
             <w:r>
               <w:rPr>
                 <w:rFonts w:ascii="Eras Light ITC" w:hAnsi="Eras Light ITC"/>
-                <w:noProof/>
+                <w:b w:val="0"/>
+                <w:bCs w:val="0"/>
                 <w:webHidden/>
               </w:rPr>
               <w:fldChar w:fldCharType="end"/>
@@ -1098,30 +1134,30 @@
         <w:p>
           <w:pPr>
             <w:pStyle w:val="Verzeichnis3"/>
-            <w:tabs>
-              <w:tab w:val="right" w:leader="dot" w:pos="10422"/>
-            </w:tabs>
             <w:rPr>
               <w:rFonts w:ascii="Eras Light ITC" w:eastAsiaTheme="minorEastAsia" w:hAnsi="Eras Light ITC"/>
-              <w:noProof/>
+              <w:b w:val="0"/>
+              <w:bCs w:val="0"/>
               <w:kern w:val="2"/>
               <w:lang w:eastAsia="de-CH" w:bidi="ta-IN"/>
               <w14:ligatures w14:val="standardContextual"/>
             </w:rPr>
           </w:pPr>
-          <w:hyperlink w:anchor="_Toc187136147" w:history="1">
+          <w:hyperlink w:anchor="_Toc187229433" w:history="1">
             <w:r>
               <w:rPr>
                 <w:rStyle w:val="Hyperlink"/>
                 <w:rFonts w:ascii="Eras Light ITC" w:hAnsi="Eras Light ITC"/>
-                <w:noProof/>
+                <w:b w:val="0"/>
+                <w:bCs w:val="0"/>
               </w:rPr>
               <w:t>TEILNEHMER BEARBEITEN</w:t>
             </w:r>
             <w:r>
               <w:rPr>
                 <w:rFonts w:ascii="Eras Light ITC" w:hAnsi="Eras Light ITC"/>
-                <w:noProof/>
+                <w:b w:val="0"/>
+                <w:bCs w:val="0"/>
                 <w:webHidden/>
               </w:rPr>
               <w:tab/>
@@ -1129,7 +1165,8 @@
             <w:r>
               <w:rPr>
                 <w:rFonts w:ascii="Eras Light ITC" w:hAnsi="Eras Light ITC"/>
-                <w:noProof/>
+                <w:b w:val="0"/>
+                <w:bCs w:val="0"/>
                 <w:webHidden/>
               </w:rPr>
               <w:fldChar w:fldCharType="begin"/>
@@ -1137,22 +1174,25 @@
             <w:r>
               <w:rPr>
                 <w:rFonts w:ascii="Eras Light ITC" w:hAnsi="Eras Light ITC"/>
-                <w:noProof/>
+                <w:b w:val="0"/>
+                <w:bCs w:val="0"/>
                 <w:webHidden/>
               </w:rPr>
-              <w:instrText xml:space="preserve"> PAGEREF _Toc187136147 \h </w:instrText>
+              <w:instrText xml:space="preserve"> PAGEREF _Toc187229433 \h </w:instrText>
             </w:r>
             <w:r>
               <w:rPr>
                 <w:rFonts w:ascii="Eras Light ITC" w:hAnsi="Eras Light ITC"/>
-                <w:noProof/>
+                <w:b w:val="0"/>
+                <w:bCs w:val="0"/>
                 <w:webHidden/>
               </w:rPr>
             </w:r>
             <w:r>
               <w:rPr>
                 <w:rFonts w:ascii="Eras Light ITC" w:hAnsi="Eras Light ITC"/>
-                <w:noProof/>
+                <w:b w:val="0"/>
+                <w:bCs w:val="0"/>
                 <w:webHidden/>
               </w:rPr>
               <w:fldChar w:fldCharType="separate"/>
@@ -1160,7 +1200,8 @@
             <w:r>
               <w:rPr>
                 <w:rFonts w:ascii="Eras Light ITC" w:hAnsi="Eras Light ITC"/>
-                <w:noProof/>
+                <w:b w:val="0"/>
+                <w:bCs w:val="0"/>
                 <w:webHidden/>
               </w:rPr>
               <w:t>10</w:t>
@@ -1168,7 +1209,8 @@
             <w:r>
               <w:rPr>
                 <w:rFonts w:ascii="Eras Light ITC" w:hAnsi="Eras Light ITC"/>
-                <w:noProof/>
+                <w:b w:val="0"/>
+                <w:bCs w:val="0"/>
                 <w:webHidden/>
               </w:rPr>
               <w:fldChar w:fldCharType="end"/>
@@ -1178,30 +1220,30 @@
         <w:p>
           <w:pPr>
             <w:pStyle w:val="Verzeichnis3"/>
-            <w:tabs>
-              <w:tab w:val="right" w:leader="dot" w:pos="10422"/>
-            </w:tabs>
             <w:rPr>
               <w:rFonts w:ascii="Eras Light ITC" w:eastAsiaTheme="minorEastAsia" w:hAnsi="Eras Light ITC"/>
-              <w:noProof/>
+              <w:b w:val="0"/>
+              <w:bCs w:val="0"/>
               <w:kern w:val="2"/>
               <w:lang w:eastAsia="de-CH" w:bidi="ta-IN"/>
               <w14:ligatures w14:val="standardContextual"/>
             </w:rPr>
           </w:pPr>
-          <w:hyperlink w:anchor="_Toc187136148" w:history="1">
+          <w:hyperlink w:anchor="_Toc187229434" w:history="1">
             <w:r>
               <w:rPr>
                 <w:rStyle w:val="Hyperlink"/>
                 <w:rFonts w:ascii="Eras Light ITC" w:hAnsi="Eras Light ITC"/>
-                <w:noProof/>
+                <w:b w:val="0"/>
+                <w:bCs w:val="0"/>
               </w:rPr>
               <w:t>TEILNEHMER ERSTELLEN</w:t>
             </w:r>
             <w:r>
               <w:rPr>
                 <w:rFonts w:ascii="Eras Light ITC" w:hAnsi="Eras Light ITC"/>
-                <w:noProof/>
+                <w:b w:val="0"/>
+                <w:bCs w:val="0"/>
                 <w:webHidden/>
               </w:rPr>
               <w:tab/>
@@ -1209,7 +1251,8 @@
             <w:r>
               <w:rPr>
                 <w:rFonts w:ascii="Eras Light ITC" w:hAnsi="Eras Light ITC"/>
-                <w:noProof/>
+                <w:b w:val="0"/>
+                <w:bCs w:val="0"/>
                 <w:webHidden/>
               </w:rPr>
               <w:fldChar w:fldCharType="begin"/>
@@ -1217,22 +1260,25 @@
             <w:r>
               <w:rPr>
                 <w:rFonts w:ascii="Eras Light ITC" w:hAnsi="Eras Light ITC"/>
-                <w:noProof/>
+                <w:b w:val="0"/>
+                <w:bCs w:val="0"/>
                 <w:webHidden/>
               </w:rPr>
-              <w:instrText xml:space="preserve"> PAGEREF _Toc187136148 \h </w:instrText>
+              <w:instrText xml:space="preserve"> PAGEREF _Toc187229434 \h </w:instrText>
             </w:r>
             <w:r>
               <w:rPr>
                 <w:rFonts w:ascii="Eras Light ITC" w:hAnsi="Eras Light ITC"/>
-                <w:noProof/>
+                <w:b w:val="0"/>
+                <w:bCs w:val="0"/>
                 <w:webHidden/>
               </w:rPr>
             </w:r>
             <w:r>
               <w:rPr>
                 <w:rFonts w:ascii="Eras Light ITC" w:hAnsi="Eras Light ITC"/>
-                <w:noProof/>
+                <w:b w:val="0"/>
+                <w:bCs w:val="0"/>
                 <w:webHidden/>
               </w:rPr>
               <w:fldChar w:fldCharType="separate"/>
@@ -1240,7 +1286,8 @@
             <w:r>
               <w:rPr>
                 <w:rFonts w:ascii="Eras Light ITC" w:hAnsi="Eras Light ITC"/>
-                <w:noProof/>
+                <w:b w:val="0"/>
+                <w:bCs w:val="0"/>
                 <w:webHidden/>
               </w:rPr>
               <w:t>11</w:t>
@@ -1248,7 +1295,8 @@
             <w:r>
               <w:rPr>
                 <w:rFonts w:ascii="Eras Light ITC" w:hAnsi="Eras Light ITC"/>
-                <w:noProof/>
+                <w:b w:val="0"/>
+                <w:bCs w:val="0"/>
                 <w:webHidden/>
               </w:rPr>
               <w:fldChar w:fldCharType="end"/>
@@ -1269,7 +1317,7 @@
               <w14:ligatures w14:val="standardContextual"/>
             </w:rPr>
           </w:pPr>
-          <w:hyperlink w:anchor="_Toc187136149" w:history="1">
+          <w:hyperlink w:anchor="_Toc187229435" w:history="1">
             <w:r>
               <w:rPr>
                 <w:rStyle w:val="Hyperlink"/>
@@ -1300,7 +1348,7 @@
                 <w:noProof/>
                 <w:webHidden/>
               </w:rPr>
-              <w:instrText xml:space="preserve"> PAGEREF _Toc187136149 \h </w:instrText>
+              <w:instrText xml:space="preserve"> PAGEREF _Toc187229435 \h </w:instrText>
             </w:r>
             <w:r>
               <w:rPr>
@@ -1338,30 +1386,30 @@
         <w:p>
           <w:pPr>
             <w:pStyle w:val="Verzeichnis3"/>
-            <w:tabs>
-              <w:tab w:val="right" w:leader="dot" w:pos="10422"/>
-            </w:tabs>
             <w:rPr>
               <w:rFonts w:ascii="Eras Light ITC" w:eastAsiaTheme="minorEastAsia" w:hAnsi="Eras Light ITC"/>
-              <w:noProof/>
+              <w:b w:val="0"/>
+              <w:bCs w:val="0"/>
               <w:kern w:val="2"/>
               <w:lang w:eastAsia="de-CH" w:bidi="ta-IN"/>
               <w14:ligatures w14:val="standardContextual"/>
             </w:rPr>
           </w:pPr>
-          <w:hyperlink w:anchor="_Toc187136150" w:history="1">
+          <w:hyperlink w:anchor="_Toc187229436" w:history="1">
             <w:r>
               <w:rPr>
                 <w:rStyle w:val="Hyperlink"/>
                 <w:rFonts w:ascii="Eras Light ITC" w:hAnsi="Eras Light ITC"/>
-                <w:noProof/>
+                <w:b w:val="0"/>
+                <w:bCs w:val="0"/>
               </w:rPr>
               <w:t>TRANSITION</w:t>
             </w:r>
             <w:r>
               <w:rPr>
                 <w:rFonts w:ascii="Eras Light ITC" w:hAnsi="Eras Light ITC"/>
-                <w:noProof/>
+                <w:b w:val="0"/>
+                <w:bCs w:val="0"/>
                 <w:webHidden/>
               </w:rPr>
               <w:tab/>
@@ -1369,7 +1417,8 @@
             <w:r>
               <w:rPr>
                 <w:rFonts w:ascii="Eras Light ITC" w:hAnsi="Eras Light ITC"/>
-                <w:noProof/>
+                <w:b w:val="0"/>
+                <w:bCs w:val="0"/>
                 <w:webHidden/>
               </w:rPr>
               <w:fldChar w:fldCharType="begin"/>
@@ -1377,22 +1426,25 @@
             <w:r>
               <w:rPr>
                 <w:rFonts w:ascii="Eras Light ITC" w:hAnsi="Eras Light ITC"/>
-                <w:noProof/>
+                <w:b w:val="0"/>
+                <w:bCs w:val="0"/>
                 <w:webHidden/>
               </w:rPr>
-              <w:instrText xml:space="preserve"> PAGEREF _Toc187136150 \h </w:instrText>
+              <w:instrText xml:space="preserve"> PAGEREF _Toc187229436 \h </w:instrText>
             </w:r>
             <w:r>
               <w:rPr>
                 <w:rFonts w:ascii="Eras Light ITC" w:hAnsi="Eras Light ITC"/>
-                <w:noProof/>
+                <w:b w:val="0"/>
+                <w:bCs w:val="0"/>
                 <w:webHidden/>
               </w:rPr>
             </w:r>
             <w:r>
               <w:rPr>
                 <w:rFonts w:ascii="Eras Light ITC" w:hAnsi="Eras Light ITC"/>
-                <w:noProof/>
+                <w:b w:val="0"/>
+                <w:bCs w:val="0"/>
                 <w:webHidden/>
               </w:rPr>
               <w:fldChar w:fldCharType="separate"/>
@@ -1400,7 +1452,8 @@
             <w:r>
               <w:rPr>
                 <w:rFonts w:ascii="Eras Light ITC" w:hAnsi="Eras Light ITC"/>
-                <w:noProof/>
+                <w:b w:val="0"/>
+                <w:bCs w:val="0"/>
                 <w:webHidden/>
               </w:rPr>
               <w:t>12</w:t>
@@ -1408,7 +1461,8 @@
             <w:r>
               <w:rPr>
                 <w:rFonts w:ascii="Eras Light ITC" w:hAnsi="Eras Light ITC"/>
-                <w:noProof/>
+                <w:b w:val="0"/>
+                <w:bCs w:val="0"/>
                 <w:webHidden/>
               </w:rPr>
               <w:fldChar w:fldCharType="end"/>
@@ -1418,30 +1472,30 @@
         <w:p>
           <w:pPr>
             <w:pStyle w:val="Verzeichnis3"/>
-            <w:tabs>
-              <w:tab w:val="right" w:leader="dot" w:pos="10422"/>
-            </w:tabs>
             <w:rPr>
               <w:rFonts w:ascii="Eras Light ITC" w:eastAsiaTheme="minorEastAsia" w:hAnsi="Eras Light ITC"/>
-              <w:noProof/>
+              <w:b w:val="0"/>
+              <w:bCs w:val="0"/>
               <w:kern w:val="2"/>
               <w:lang w:eastAsia="de-CH" w:bidi="ta-IN"/>
               <w14:ligatures w14:val="standardContextual"/>
             </w:rPr>
           </w:pPr>
-          <w:hyperlink w:anchor="_Toc187136151" w:history="1">
+          <w:hyperlink w:anchor="_Toc187229437" w:history="1">
             <w:r>
               <w:rPr>
                 <w:rStyle w:val="Hyperlink"/>
                 <w:rFonts w:ascii="Eras Light ITC" w:hAnsi="Eras Light ITC"/>
-                <w:noProof/>
+                <w:b w:val="0"/>
+                <w:bCs w:val="0"/>
               </w:rPr>
               <w:t>VIDEO + CAROUSEL</w:t>
             </w:r>
             <w:r>
               <w:rPr>
                 <w:rFonts w:ascii="Eras Light ITC" w:hAnsi="Eras Light ITC"/>
-                <w:noProof/>
+                <w:b w:val="0"/>
+                <w:bCs w:val="0"/>
                 <w:webHidden/>
               </w:rPr>
               <w:tab/>
@@ -1449,7 +1503,8 @@
             <w:r>
               <w:rPr>
                 <w:rFonts w:ascii="Eras Light ITC" w:hAnsi="Eras Light ITC"/>
-                <w:noProof/>
+                <w:b w:val="0"/>
+                <w:bCs w:val="0"/>
                 <w:webHidden/>
               </w:rPr>
               <w:fldChar w:fldCharType="begin"/>
@@ -1457,22 +1512,25 @@
             <w:r>
               <w:rPr>
                 <w:rFonts w:ascii="Eras Light ITC" w:hAnsi="Eras Light ITC"/>
-                <w:noProof/>
+                <w:b w:val="0"/>
+                <w:bCs w:val="0"/>
                 <w:webHidden/>
               </w:rPr>
-              <w:instrText xml:space="preserve"> PAGEREF _Toc187136151 \h </w:instrText>
+              <w:instrText xml:space="preserve"> PAGEREF _Toc187229437 \h </w:instrText>
             </w:r>
             <w:r>
               <w:rPr>
                 <w:rFonts w:ascii="Eras Light ITC" w:hAnsi="Eras Light ITC"/>
-                <w:noProof/>
+                <w:b w:val="0"/>
+                <w:bCs w:val="0"/>
                 <w:webHidden/>
               </w:rPr>
             </w:r>
             <w:r>
               <w:rPr>
                 <w:rFonts w:ascii="Eras Light ITC" w:hAnsi="Eras Light ITC"/>
-                <w:noProof/>
+                <w:b w:val="0"/>
+                <w:bCs w:val="0"/>
                 <w:webHidden/>
               </w:rPr>
               <w:fldChar w:fldCharType="separate"/>
@@ -1480,7 +1538,8 @@
             <w:r>
               <w:rPr>
                 <w:rFonts w:ascii="Eras Light ITC" w:hAnsi="Eras Light ITC"/>
-                <w:noProof/>
+                <w:b w:val="0"/>
+                <w:bCs w:val="0"/>
                 <w:webHidden/>
               </w:rPr>
               <w:t>12</w:t>
@@ -1488,7 +1547,8 @@
             <w:r>
               <w:rPr>
                 <w:rFonts w:ascii="Eras Light ITC" w:hAnsi="Eras Light ITC"/>
-                <w:noProof/>
+                <w:b w:val="0"/>
+                <w:bCs w:val="0"/>
                 <w:webHidden/>
               </w:rPr>
               <w:fldChar w:fldCharType="end"/>
@@ -1498,30 +1558,30 @@
         <w:p>
           <w:pPr>
             <w:pStyle w:val="Verzeichnis3"/>
-            <w:tabs>
-              <w:tab w:val="right" w:leader="dot" w:pos="10422"/>
-            </w:tabs>
             <w:rPr>
               <w:rFonts w:ascii="Eras Light ITC" w:eastAsiaTheme="minorEastAsia" w:hAnsi="Eras Light ITC"/>
-              <w:noProof/>
+              <w:b w:val="0"/>
+              <w:bCs w:val="0"/>
               <w:kern w:val="2"/>
               <w:lang w:eastAsia="de-CH" w:bidi="ta-IN"/>
               <w14:ligatures w14:val="standardContextual"/>
             </w:rPr>
           </w:pPr>
-          <w:hyperlink w:anchor="_Toc187136152" w:history="1">
+          <w:hyperlink w:anchor="_Toc187229438" w:history="1">
             <w:r>
               <w:rPr>
                 <w:rStyle w:val="Hyperlink"/>
                 <w:rFonts w:ascii="Eras Light ITC" w:hAnsi="Eras Light ITC"/>
-                <w:noProof/>
+                <w:b w:val="0"/>
+                <w:bCs w:val="0"/>
               </w:rPr>
               <w:t>MESSAGES</w:t>
             </w:r>
             <w:r>
               <w:rPr>
                 <w:rFonts w:ascii="Eras Light ITC" w:hAnsi="Eras Light ITC"/>
-                <w:noProof/>
+                <w:b w:val="0"/>
+                <w:bCs w:val="0"/>
                 <w:webHidden/>
               </w:rPr>
               <w:tab/>
@@ -1529,7 +1589,8 @@
             <w:r>
               <w:rPr>
                 <w:rFonts w:ascii="Eras Light ITC" w:hAnsi="Eras Light ITC"/>
-                <w:noProof/>
+                <w:b w:val="0"/>
+                <w:bCs w:val="0"/>
                 <w:webHidden/>
               </w:rPr>
               <w:fldChar w:fldCharType="begin"/>
@@ -1537,22 +1598,25 @@
             <w:r>
               <w:rPr>
                 <w:rFonts w:ascii="Eras Light ITC" w:hAnsi="Eras Light ITC"/>
-                <w:noProof/>
+                <w:b w:val="0"/>
+                <w:bCs w:val="0"/>
                 <w:webHidden/>
               </w:rPr>
-              <w:instrText xml:space="preserve"> PAGEREF _Toc187136152 \h </w:instrText>
+              <w:instrText xml:space="preserve"> PAGEREF _Toc187229438 \h </w:instrText>
             </w:r>
             <w:r>
               <w:rPr>
                 <w:rFonts w:ascii="Eras Light ITC" w:hAnsi="Eras Light ITC"/>
-                <w:noProof/>
+                <w:b w:val="0"/>
+                <w:bCs w:val="0"/>
                 <w:webHidden/>
               </w:rPr>
             </w:r>
             <w:r>
               <w:rPr>
                 <w:rFonts w:ascii="Eras Light ITC" w:hAnsi="Eras Light ITC"/>
-                <w:noProof/>
+                <w:b w:val="0"/>
+                <w:bCs w:val="0"/>
                 <w:webHidden/>
               </w:rPr>
               <w:fldChar w:fldCharType="separate"/>
@@ -1560,7 +1624,8 @@
             <w:r>
               <w:rPr>
                 <w:rFonts w:ascii="Eras Light ITC" w:hAnsi="Eras Light ITC"/>
-                <w:noProof/>
+                <w:b w:val="0"/>
+                <w:bCs w:val="0"/>
                 <w:webHidden/>
               </w:rPr>
               <w:t>12</w:t>
@@ -1568,7 +1633,8 @@
             <w:r>
               <w:rPr>
                 <w:rFonts w:ascii="Eras Light ITC" w:hAnsi="Eras Light ITC"/>
-                <w:noProof/>
+                <w:b w:val="0"/>
+                <w:bCs w:val="0"/>
                 <w:webHidden/>
               </w:rPr>
               <w:fldChar w:fldCharType="end"/>
@@ -1578,30 +1644,30 @@
         <w:p>
           <w:pPr>
             <w:pStyle w:val="Verzeichnis3"/>
-            <w:tabs>
-              <w:tab w:val="right" w:leader="dot" w:pos="10422"/>
-            </w:tabs>
             <w:rPr>
               <w:rFonts w:ascii="Eras Light ITC" w:eastAsiaTheme="minorEastAsia" w:hAnsi="Eras Light ITC"/>
-              <w:noProof/>
+              <w:b w:val="0"/>
+              <w:bCs w:val="0"/>
               <w:kern w:val="2"/>
               <w:lang w:eastAsia="de-CH" w:bidi="ta-IN"/>
               <w14:ligatures w14:val="standardContextual"/>
             </w:rPr>
           </w:pPr>
-          <w:hyperlink w:anchor="_Toc187136153" w:history="1">
+          <w:hyperlink w:anchor="_Toc187229439" w:history="1">
             <w:r>
               <w:rPr>
                 <w:rStyle w:val="Hyperlink"/>
                 <w:rFonts w:ascii="Eras Light ITC" w:hAnsi="Eras Light ITC"/>
-                <w:noProof/>
+                <w:b w:val="0"/>
+                <w:bCs w:val="0"/>
               </w:rPr>
               <w:t>SEARCH</w:t>
             </w:r>
             <w:r>
               <w:rPr>
                 <w:rFonts w:ascii="Eras Light ITC" w:hAnsi="Eras Light ITC"/>
-                <w:noProof/>
+                <w:b w:val="0"/>
+                <w:bCs w:val="0"/>
                 <w:webHidden/>
               </w:rPr>
               <w:tab/>
@@ -1609,7 +1675,8 @@
             <w:r>
               <w:rPr>
                 <w:rFonts w:ascii="Eras Light ITC" w:hAnsi="Eras Light ITC"/>
-                <w:noProof/>
+                <w:b w:val="0"/>
+                <w:bCs w:val="0"/>
                 <w:webHidden/>
               </w:rPr>
               <w:fldChar w:fldCharType="begin"/>
@@ -1617,22 +1684,25 @@
             <w:r>
               <w:rPr>
                 <w:rFonts w:ascii="Eras Light ITC" w:hAnsi="Eras Light ITC"/>
-                <w:noProof/>
+                <w:b w:val="0"/>
+                <w:bCs w:val="0"/>
                 <w:webHidden/>
               </w:rPr>
-              <w:instrText xml:space="preserve"> PAGEREF _Toc187136153 \h </w:instrText>
+              <w:instrText xml:space="preserve"> PAGEREF _Toc187229439 \h </w:instrText>
             </w:r>
             <w:r>
               <w:rPr>
                 <w:rFonts w:ascii="Eras Light ITC" w:hAnsi="Eras Light ITC"/>
-                <w:noProof/>
+                <w:b w:val="0"/>
+                <w:bCs w:val="0"/>
                 <w:webHidden/>
               </w:rPr>
             </w:r>
             <w:r>
               <w:rPr>
                 <w:rFonts w:ascii="Eras Light ITC" w:hAnsi="Eras Light ITC"/>
-                <w:noProof/>
+                <w:b w:val="0"/>
+                <w:bCs w:val="0"/>
                 <w:webHidden/>
               </w:rPr>
               <w:fldChar w:fldCharType="separate"/>
@@ -1640,7 +1710,8 @@
             <w:r>
               <w:rPr>
                 <w:rFonts w:ascii="Eras Light ITC" w:hAnsi="Eras Light ITC"/>
-                <w:noProof/>
+                <w:b w:val="0"/>
+                <w:bCs w:val="0"/>
                 <w:webHidden/>
               </w:rPr>
               <w:t>13</w:t>
@@ -1648,7 +1719,8 @@
             <w:r>
               <w:rPr>
                 <w:rFonts w:ascii="Eras Light ITC" w:hAnsi="Eras Light ITC"/>
-                <w:noProof/>
+                <w:b w:val="0"/>
+                <w:bCs w:val="0"/>
                 <w:webHidden/>
               </w:rPr>
               <w:fldChar w:fldCharType="end"/>
@@ -1658,30 +1730,30 @@
         <w:p>
           <w:pPr>
             <w:pStyle w:val="Verzeichnis3"/>
-            <w:tabs>
-              <w:tab w:val="right" w:leader="dot" w:pos="10422"/>
-            </w:tabs>
             <w:rPr>
               <w:rFonts w:ascii="Eras Light ITC" w:eastAsiaTheme="minorEastAsia" w:hAnsi="Eras Light ITC"/>
-              <w:noProof/>
+              <w:b w:val="0"/>
+              <w:bCs w:val="0"/>
               <w:kern w:val="2"/>
               <w:lang w:eastAsia="de-CH" w:bidi="ta-IN"/>
               <w14:ligatures w14:val="standardContextual"/>
             </w:rPr>
           </w:pPr>
-          <w:hyperlink w:anchor="_Toc187136154" w:history="1">
+          <w:hyperlink w:anchor="_Toc187229440" w:history="1">
             <w:r>
               <w:rPr>
                 <w:rStyle w:val="Hyperlink"/>
                 <w:rFonts w:ascii="Eras Light ITC" w:hAnsi="Eras Light ITC"/>
-                <w:noProof/>
+                <w:b w:val="0"/>
+                <w:bCs w:val="0"/>
               </w:rPr>
               <w:t>EVENT-FILTER</w:t>
             </w:r>
             <w:r>
               <w:rPr>
                 <w:rFonts w:ascii="Eras Light ITC" w:hAnsi="Eras Light ITC"/>
-                <w:noProof/>
+                <w:b w:val="0"/>
+                <w:bCs w:val="0"/>
                 <w:webHidden/>
               </w:rPr>
               <w:tab/>
@@ -1689,7 +1761,8 @@
             <w:r>
               <w:rPr>
                 <w:rFonts w:ascii="Eras Light ITC" w:hAnsi="Eras Light ITC"/>
-                <w:noProof/>
+                <w:b w:val="0"/>
+                <w:bCs w:val="0"/>
                 <w:webHidden/>
               </w:rPr>
               <w:fldChar w:fldCharType="begin"/>
@@ -1697,22 +1770,25 @@
             <w:r>
               <w:rPr>
                 <w:rFonts w:ascii="Eras Light ITC" w:hAnsi="Eras Light ITC"/>
-                <w:noProof/>
+                <w:b w:val="0"/>
+                <w:bCs w:val="0"/>
                 <w:webHidden/>
               </w:rPr>
-              <w:instrText xml:space="preserve"> PAGEREF _Toc187136154 \h </w:instrText>
+              <w:instrText xml:space="preserve"> PAGEREF _Toc187229440 \h </w:instrText>
             </w:r>
             <w:r>
               <w:rPr>
                 <w:rFonts w:ascii="Eras Light ITC" w:hAnsi="Eras Light ITC"/>
-                <w:noProof/>
+                <w:b w:val="0"/>
+                <w:bCs w:val="0"/>
                 <w:webHidden/>
               </w:rPr>
             </w:r>
             <w:r>
               <w:rPr>
                 <w:rFonts w:ascii="Eras Light ITC" w:hAnsi="Eras Light ITC"/>
-                <w:noProof/>
+                <w:b w:val="0"/>
+                <w:bCs w:val="0"/>
                 <w:webHidden/>
               </w:rPr>
               <w:fldChar w:fldCharType="separate"/>
@@ -1720,7 +1796,8 @@
             <w:r>
               <w:rPr>
                 <w:rFonts w:ascii="Eras Light ITC" w:hAnsi="Eras Light ITC"/>
-                <w:noProof/>
+                <w:b w:val="0"/>
+                <w:bCs w:val="0"/>
                 <w:webHidden/>
               </w:rPr>
               <w:t>13</w:t>
@@ -1728,7 +1805,8 @@
             <w:r>
               <w:rPr>
                 <w:rFonts w:ascii="Eras Light ITC" w:hAnsi="Eras Light ITC"/>
-                <w:noProof/>
+                <w:b w:val="0"/>
+                <w:bCs w:val="0"/>
                 <w:webHidden/>
               </w:rPr>
               <w:fldChar w:fldCharType="end"/>
@@ -1738,30 +1816,30 @@
         <w:p>
           <w:pPr>
             <w:pStyle w:val="Verzeichnis3"/>
-            <w:tabs>
-              <w:tab w:val="right" w:leader="dot" w:pos="10422"/>
-            </w:tabs>
             <w:rPr>
               <w:rFonts w:ascii="Eras Light ITC" w:eastAsiaTheme="minorEastAsia" w:hAnsi="Eras Light ITC"/>
-              <w:noProof/>
+              <w:b w:val="0"/>
+              <w:bCs w:val="0"/>
               <w:kern w:val="2"/>
               <w:lang w:eastAsia="de-CH" w:bidi="ta-IN"/>
               <w14:ligatures w14:val="standardContextual"/>
             </w:rPr>
           </w:pPr>
-          <w:hyperlink w:anchor="_Toc187136155" w:history="1">
+          <w:hyperlink w:anchor="_Toc187229441" w:history="1">
             <w:r>
               <w:rPr>
                 <w:rStyle w:val="Hyperlink"/>
                 <w:rFonts w:ascii="Eras Light ITC" w:hAnsi="Eras Light ITC"/>
-                <w:noProof/>
+                <w:b w:val="0"/>
+                <w:bCs w:val="0"/>
               </w:rPr>
               <w:t>TEILNEHMER-FILTER</w:t>
             </w:r>
             <w:r>
               <w:rPr>
                 <w:rFonts w:ascii="Eras Light ITC" w:hAnsi="Eras Light ITC"/>
-                <w:noProof/>
+                <w:b w:val="0"/>
+                <w:bCs w:val="0"/>
                 <w:webHidden/>
               </w:rPr>
               <w:tab/>
@@ -1769,7 +1847,8 @@
             <w:r>
               <w:rPr>
                 <w:rFonts w:ascii="Eras Light ITC" w:hAnsi="Eras Light ITC"/>
-                <w:noProof/>
+                <w:b w:val="0"/>
+                <w:bCs w:val="0"/>
                 <w:webHidden/>
               </w:rPr>
               <w:fldChar w:fldCharType="begin"/>
@@ -1777,22 +1856,25 @@
             <w:r>
               <w:rPr>
                 <w:rFonts w:ascii="Eras Light ITC" w:hAnsi="Eras Light ITC"/>
-                <w:noProof/>
+                <w:b w:val="0"/>
+                <w:bCs w:val="0"/>
                 <w:webHidden/>
               </w:rPr>
-              <w:instrText xml:space="preserve"> PAGEREF _Toc187136155 \h </w:instrText>
+              <w:instrText xml:space="preserve"> PAGEREF _Toc187229441 \h </w:instrText>
             </w:r>
             <w:r>
               <w:rPr>
                 <w:rFonts w:ascii="Eras Light ITC" w:hAnsi="Eras Light ITC"/>
-                <w:noProof/>
+                <w:b w:val="0"/>
+                <w:bCs w:val="0"/>
                 <w:webHidden/>
               </w:rPr>
             </w:r>
             <w:r>
               <w:rPr>
                 <w:rFonts w:ascii="Eras Light ITC" w:hAnsi="Eras Light ITC"/>
-                <w:noProof/>
+                <w:b w:val="0"/>
+                <w:bCs w:val="0"/>
                 <w:webHidden/>
               </w:rPr>
               <w:fldChar w:fldCharType="separate"/>
@@ -1800,7 +1882,8 @@
             <w:r>
               <w:rPr>
                 <w:rFonts w:ascii="Eras Light ITC" w:hAnsi="Eras Light ITC"/>
-                <w:noProof/>
+                <w:b w:val="0"/>
+                <w:bCs w:val="0"/>
                 <w:webHidden/>
               </w:rPr>
               <w:t>14</w:t>
@@ -1808,7 +1891,8 @@
             <w:r>
               <w:rPr>
                 <w:rFonts w:ascii="Eras Light ITC" w:hAnsi="Eras Light ITC"/>
-                <w:noProof/>
+                <w:b w:val="0"/>
+                <w:bCs w:val="0"/>
                 <w:webHidden/>
               </w:rPr>
               <w:fldChar w:fldCharType="end"/>
@@ -1818,30 +1902,30 @@
         <w:p>
           <w:pPr>
             <w:pStyle w:val="Verzeichnis3"/>
-            <w:tabs>
-              <w:tab w:val="right" w:leader="dot" w:pos="10422"/>
-            </w:tabs>
             <w:rPr>
               <w:rFonts w:ascii="Eras Light ITC" w:eastAsiaTheme="minorEastAsia" w:hAnsi="Eras Light ITC"/>
-              <w:noProof/>
+              <w:b w:val="0"/>
+              <w:bCs w:val="0"/>
               <w:kern w:val="2"/>
               <w:lang w:eastAsia="de-CH" w:bidi="ta-IN"/>
               <w14:ligatures w14:val="standardContextual"/>
             </w:rPr>
           </w:pPr>
-          <w:hyperlink w:anchor="_Toc187136156" w:history="1">
+          <w:hyperlink w:anchor="_Toc187229442" w:history="1">
             <w:r>
               <w:rPr>
                 <w:rStyle w:val="Hyperlink"/>
                 <w:rFonts w:ascii="Eras Light ITC" w:hAnsi="Eras Light ITC"/>
-                <w:noProof/>
+                <w:b w:val="0"/>
+                <w:bCs w:val="0"/>
               </w:rPr>
               <w:t>TEILNEHMER ZUM EVENT HINZUFÜGEN</w:t>
             </w:r>
             <w:r>
               <w:rPr>
                 <w:rFonts w:ascii="Eras Light ITC" w:hAnsi="Eras Light ITC"/>
-                <w:noProof/>
+                <w:b w:val="0"/>
+                <w:bCs w:val="0"/>
                 <w:webHidden/>
               </w:rPr>
               <w:tab/>
@@ -1849,7 +1933,8 @@
             <w:r>
               <w:rPr>
                 <w:rFonts w:ascii="Eras Light ITC" w:hAnsi="Eras Light ITC"/>
-                <w:noProof/>
+                <w:b w:val="0"/>
+                <w:bCs w:val="0"/>
                 <w:webHidden/>
               </w:rPr>
               <w:fldChar w:fldCharType="begin"/>
@@ -1857,22 +1942,25 @@
             <w:r>
               <w:rPr>
                 <w:rFonts w:ascii="Eras Light ITC" w:hAnsi="Eras Light ITC"/>
-                <w:noProof/>
+                <w:b w:val="0"/>
+                <w:bCs w:val="0"/>
                 <w:webHidden/>
               </w:rPr>
-              <w:instrText xml:space="preserve"> PAGEREF _Toc187136156 \h </w:instrText>
+              <w:instrText xml:space="preserve"> PAGEREF _Toc187229442 \h </w:instrText>
             </w:r>
             <w:r>
               <w:rPr>
                 <w:rFonts w:ascii="Eras Light ITC" w:hAnsi="Eras Light ITC"/>
-                <w:noProof/>
+                <w:b w:val="0"/>
+                <w:bCs w:val="0"/>
                 <w:webHidden/>
               </w:rPr>
             </w:r>
             <w:r>
               <w:rPr>
                 <w:rFonts w:ascii="Eras Light ITC" w:hAnsi="Eras Light ITC"/>
-                <w:noProof/>
+                <w:b w:val="0"/>
+                <w:bCs w:val="0"/>
                 <w:webHidden/>
               </w:rPr>
               <w:fldChar w:fldCharType="separate"/>
@@ -1880,7 +1968,8 @@
             <w:r>
               <w:rPr>
                 <w:rFonts w:ascii="Eras Light ITC" w:hAnsi="Eras Light ITC"/>
-                <w:noProof/>
+                <w:b w:val="0"/>
+                <w:bCs w:val="0"/>
                 <w:webHidden/>
               </w:rPr>
               <w:t>14</w:t>
@@ -1888,7 +1977,180 @@
             <w:r>
               <w:rPr>
                 <w:rFonts w:ascii="Eras Light ITC" w:hAnsi="Eras Light ITC"/>
-                <w:noProof/>
+                <w:b w:val="0"/>
+                <w:bCs w:val="0"/>
+                <w:webHidden/>
+              </w:rPr>
+              <w:fldChar w:fldCharType="end"/>
+            </w:r>
+          </w:hyperlink>
+        </w:p>
+        <w:p>
+          <w:pPr>
+            <w:pStyle w:val="Verzeichnis3"/>
+            <w:rPr>
+              <w:rFonts w:ascii="Eras Light ITC" w:eastAsiaTheme="minorEastAsia" w:hAnsi="Eras Light ITC"/>
+              <w:b w:val="0"/>
+              <w:bCs w:val="0"/>
+              <w:kern w:val="2"/>
+              <w:lang w:eastAsia="de-CH" w:bidi="ta-IN"/>
+              <w14:ligatures w14:val="standardContextual"/>
+            </w:rPr>
+          </w:pPr>
+          <w:hyperlink w:anchor="_Toc187229443" w:history="1">
+            <w:r>
+              <w:rPr>
+                <w:rStyle w:val="Hyperlink"/>
+                <w:rFonts w:ascii="Eras Light ITC" w:hAnsi="Eras Light ITC"/>
+                <w:b w:val="0"/>
+                <w:bCs w:val="0"/>
+              </w:rPr>
+              <w:t>HOVER EFFECT</w:t>
+            </w:r>
+            <w:r>
+              <w:rPr>
+                <w:rFonts w:ascii="Eras Light ITC" w:hAnsi="Eras Light ITC"/>
+                <w:b w:val="0"/>
+                <w:bCs w:val="0"/>
+                <w:webHidden/>
+              </w:rPr>
+              <w:tab/>
+            </w:r>
+            <w:r>
+              <w:rPr>
+                <w:rFonts w:ascii="Eras Light ITC" w:hAnsi="Eras Light ITC"/>
+                <w:b w:val="0"/>
+                <w:bCs w:val="0"/>
+                <w:webHidden/>
+              </w:rPr>
+              <w:fldChar w:fldCharType="begin"/>
+            </w:r>
+            <w:r>
+              <w:rPr>
+                <w:rFonts w:ascii="Eras Light ITC" w:hAnsi="Eras Light ITC"/>
+                <w:b w:val="0"/>
+                <w:bCs w:val="0"/>
+                <w:webHidden/>
+              </w:rPr>
+              <w:instrText xml:space="preserve"> PAGEREF _Toc187229443 \h </w:instrText>
+            </w:r>
+            <w:r>
+              <w:rPr>
+                <w:rFonts w:ascii="Eras Light ITC" w:hAnsi="Eras Light ITC"/>
+                <w:b w:val="0"/>
+                <w:bCs w:val="0"/>
+                <w:webHidden/>
+              </w:rPr>
+            </w:r>
+            <w:r>
+              <w:rPr>
+                <w:rFonts w:ascii="Eras Light ITC" w:hAnsi="Eras Light ITC"/>
+                <w:b w:val="0"/>
+                <w:bCs w:val="0"/>
+                <w:webHidden/>
+              </w:rPr>
+              <w:fldChar w:fldCharType="separate"/>
+            </w:r>
+            <w:r>
+              <w:rPr>
+                <w:rFonts w:ascii="Eras Light ITC" w:hAnsi="Eras Light ITC"/>
+                <w:b w:val="0"/>
+                <w:bCs w:val="0"/>
+                <w:webHidden/>
+              </w:rPr>
+              <w:t>15</w:t>
+            </w:r>
+            <w:r>
+              <w:rPr>
+                <w:rFonts w:ascii="Eras Light ITC" w:hAnsi="Eras Light ITC"/>
+                <w:b w:val="0"/>
+                <w:bCs w:val="0"/>
+                <w:webHidden/>
+              </w:rPr>
+              <w:fldChar w:fldCharType="end"/>
+            </w:r>
+          </w:hyperlink>
+        </w:p>
+        <w:p>
+          <w:pPr>
+            <w:pStyle w:val="Verzeichnis3"/>
+            <w:rPr>
+              <w:rFonts w:ascii="Eras Light ITC" w:eastAsiaTheme="minorEastAsia" w:hAnsi="Eras Light ITC"/>
+              <w:b w:val="0"/>
+              <w:bCs w:val="0"/>
+              <w:kern w:val="2"/>
+              <w:lang w:eastAsia="de-CH" w:bidi="ta-IN"/>
+              <w14:ligatures w14:val="standardContextual"/>
+            </w:rPr>
+          </w:pPr>
+          <w:hyperlink w:anchor="_Toc187229444" w:history="1">
+            <w:r>
+              <w:rPr>
+                <w:rStyle w:val="Hyperlink"/>
+                <w:rFonts w:ascii="Eras Light ITC" w:hAnsi="Eras Light ITC"/>
+                <w:b w:val="0"/>
+                <w:bCs w:val="0"/>
+              </w:rPr>
+              <w:t>MAILING</w:t>
+            </w:r>
+            <w:r>
+              <w:rPr>
+                <w:rFonts w:ascii="Eras Light ITC" w:hAnsi="Eras Light ITC"/>
+                <w:b w:val="0"/>
+                <w:bCs w:val="0"/>
+                <w:webHidden/>
+              </w:rPr>
+              <w:tab/>
+            </w:r>
+            <w:r>
+              <w:rPr>
+                <w:rFonts w:ascii="Eras Light ITC" w:hAnsi="Eras Light ITC"/>
+                <w:b w:val="0"/>
+                <w:bCs w:val="0"/>
+                <w:webHidden/>
+              </w:rPr>
+              <w:fldChar w:fldCharType="begin"/>
+            </w:r>
+            <w:r>
+              <w:rPr>
+                <w:rFonts w:ascii="Eras Light ITC" w:hAnsi="Eras Light ITC"/>
+                <w:b w:val="0"/>
+                <w:bCs w:val="0"/>
+                <w:webHidden/>
+              </w:rPr>
+              <w:instrText xml:space="preserve"> PAGEREF _Toc187229444 \h </w:instrText>
+            </w:r>
+            <w:r>
+              <w:rPr>
+                <w:rFonts w:ascii="Eras Light ITC" w:hAnsi="Eras Light ITC"/>
+                <w:b w:val="0"/>
+                <w:bCs w:val="0"/>
+                <w:webHidden/>
+              </w:rPr>
+            </w:r>
+            <w:r>
+              <w:rPr>
+                <w:rFonts w:ascii="Eras Light ITC" w:hAnsi="Eras Light ITC"/>
+                <w:b w:val="0"/>
+                <w:bCs w:val="0"/>
+                <w:webHidden/>
+              </w:rPr>
+              <w:fldChar w:fldCharType="separate"/>
+            </w:r>
+            <w:r>
+              <w:rPr>
+                <w:rFonts w:ascii="Eras Light ITC" w:hAnsi="Eras Light ITC"/>
+                <w:b w:val="0"/>
+                <w:bCs w:val="0"/>
+                <w:webHidden/>
+              </w:rPr>
+              <w:t>15</w:t>
+            </w:r>
+            <w:r>
+              <w:rPr>
+                <w:rFonts w:ascii="Eras Light ITC" w:hAnsi="Eras Light ITC"/>
+                <w:b w:val="0"/>
+                <w:bCs w:val="0"/>
                 <w:webHidden/>
               </w:rPr>
               <w:fldChar w:fldCharType="end"/>
@@ -1909,7 +2171,7 @@
               <w14:ligatures w14:val="standardContextual"/>
             </w:rPr>
           </w:pPr>
-          <w:hyperlink w:anchor="_Toc187136157" w:history="1">
+          <w:hyperlink w:anchor="_Toc187229445" w:history="1">
             <w:r>
               <w:rPr>
                 <w:rStyle w:val="Hyperlink"/>
@@ -1940,7 +2202,7 @@
                 <w:noProof/>
                 <w:webHidden/>
               </w:rPr>
-              <w:instrText xml:space="preserve"> PAGEREF _Toc187136157 \h </w:instrText>
+              <w:instrText xml:space="preserve"> PAGEREF _Toc187229445 \h </w:instrText>
             </w:r>
             <w:r>
               <w:rPr>
@@ -2026,7 +2288,7 @@
       <w:pPr>
         <w:pStyle w:val="berschrift2"/>
       </w:pPr>
-      <w:bookmarkStart w:id="0" w:name="_Toc187136138"/>
+      <w:bookmarkStart w:id="0" w:name="_Toc187229424"/>
       <w:r>
         <w:t>EINLEITUNG</w:t>
       </w:r>
@@ -2187,7 +2449,7 @@
       <w:pPr>
         <w:pStyle w:val="berschrift2"/>
       </w:pPr>
-      <w:bookmarkStart w:id="1" w:name="_Toc187136139"/>
+      <w:bookmarkStart w:id="1" w:name="_Toc187229425"/>
       <w:r>
         <w:t>DATENMODELL</w:t>
       </w:r>
@@ -2402,7 +2664,7 @@
       <w:pPr>
         <w:pStyle w:val="berschrift2"/>
       </w:pPr>
-      <w:bookmarkStart w:id="2" w:name="_Toc187136140"/>
+      <w:bookmarkStart w:id="2" w:name="_Toc187229426"/>
       <w:r>
         <w:t>BESCHREIBUNG DER ANWENDUNG</w:t>
       </w:r>
@@ -2473,7 +2735,7 @@
           <w:rFonts w:ascii="Eras Light ITC" w:hAnsi="Eras Light ITC"/>
         </w:rPr>
       </w:pPr>
-      <w:bookmarkStart w:id="3" w:name="_Toc187136141"/>
+      <w:bookmarkStart w:id="3" w:name="_Toc187229427"/>
       <w:r>
         <w:rPr>
           <w:rFonts w:ascii="Eras Light ITC" w:hAnsi="Eras Light ITC"/>
@@ -3175,7 +3437,7 @@
           <w:lang w:val="fr-CH"/>
         </w:rPr>
       </w:pPr>
-      <w:bookmarkStart w:id="4" w:name="_Toc187136142"/>
+      <w:bookmarkStart w:id="4" w:name="_Toc187229428"/>
       <w:r>
         <w:rPr>
           <w:rFonts w:ascii="Eras Light ITC" w:hAnsi="Eras Light ITC"/>
@@ -3834,7 +4096,7 @@
           <w:rFonts w:ascii="Eras Light ITC" w:hAnsi="Eras Light ITC"/>
         </w:rPr>
       </w:pPr>
-      <w:bookmarkStart w:id="5" w:name="_Toc187136143"/>
+      <w:bookmarkStart w:id="5" w:name="_Toc187229429"/>
       <w:r>
         <w:rPr>
           <w:rFonts w:ascii="Eras Light ITC" w:hAnsi="Eras Light ITC"/>
@@ -4524,7 +4786,7 @@
           <w:lang w:val="en-GB"/>
         </w:rPr>
       </w:pPr>
-      <w:bookmarkStart w:id="6" w:name="_Toc187136144"/>
+      <w:bookmarkStart w:id="6" w:name="_Toc187229430"/>
       <w:r>
         <w:rPr>
           <w:rFonts w:ascii="Eras Light ITC" w:hAnsi="Eras Light ITC"/>
@@ -5541,12 +5803,6 @@
           <w:lang w:eastAsia="de-CH"/>
         </w:rPr>
         <w:tab/>
-      </w:r>
-      <w:r>
-        <w:rPr>
-          <w:rFonts w:ascii="Eras Light ITC" w:hAnsi="Eras Light ITC"/>
-          <w:lang w:eastAsia="de-CH"/>
-        </w:rPr>
         <w:t>/</w:t>
       </w:r>
       <w:proofErr w:type="spellStart"/>
@@ -5581,7 +5837,7 @@
           <w:lang w:val="en-GB"/>
         </w:rPr>
       </w:pPr>
-      <w:bookmarkStart w:id="7" w:name="_Toc187136145"/>
+      <w:bookmarkStart w:id="7" w:name="_Toc187229431"/>
       <w:r>
         <w:rPr>
           <w:rFonts w:ascii="Eras Light ITC" w:hAnsi="Eras Light ITC"/>
@@ -6253,7 +6509,7 @@
           <w:rFonts w:ascii="Eras Light ITC" w:hAnsi="Eras Light ITC"/>
         </w:rPr>
       </w:pPr>
-      <w:bookmarkStart w:id="8" w:name="_Toc187136146"/>
+      <w:bookmarkStart w:id="8" w:name="_Toc187229432"/>
       <w:r>
         <w:rPr>
           <w:rFonts w:ascii="Eras Light ITC" w:hAnsi="Eras Light ITC"/>
@@ -6810,7 +7066,7 @@
           <w:rFonts w:ascii="Eras Light ITC" w:hAnsi="Eras Light ITC"/>
         </w:rPr>
       </w:pPr>
-      <w:bookmarkStart w:id="9" w:name="_Toc187136147"/>
+      <w:bookmarkStart w:id="9" w:name="_Toc187229433"/>
       <w:r>
         <w:rPr>
           <w:rFonts w:ascii="Eras Light ITC" w:hAnsi="Eras Light ITC"/>
@@ -7530,7 +7786,7 @@
           <w:rFonts w:ascii="Eras Light ITC" w:hAnsi="Eras Light ITC"/>
         </w:rPr>
       </w:pPr>
-      <w:bookmarkStart w:id="10" w:name="_Toc187136148"/>
+      <w:bookmarkStart w:id="10" w:name="_Toc187229434"/>
       <w:r>
         <w:rPr>
           <w:rFonts w:ascii="Eras Light ITC" w:hAnsi="Eras Light ITC"/>
@@ -8348,7 +8604,7 @@
       <w:pPr>
         <w:pStyle w:val="berschrift2"/>
       </w:pPr>
-      <w:bookmarkStart w:id="11" w:name="_Toc187136149"/>
+      <w:bookmarkStart w:id="11" w:name="_Toc187229435"/>
       <w:r>
         <w:t>ERWEITERUNG</w:t>
       </w:r>
@@ -8415,7 +8671,7 @@
           <w:rFonts w:ascii="Eras Light ITC" w:hAnsi="Eras Light ITC"/>
         </w:rPr>
       </w:pPr>
-      <w:bookmarkStart w:id="12" w:name="_Toc187136150"/>
+      <w:bookmarkStart w:id="12" w:name="_Toc187229436"/>
       <w:r>
         <w:rPr>
           <w:rFonts w:ascii="Eras Light ITC" w:hAnsi="Eras Light ITC"/>
@@ -8545,7 +8801,7 @@
           <w:rFonts w:ascii="Eras Light ITC" w:hAnsi="Eras Light ITC"/>
         </w:rPr>
       </w:pPr>
-      <w:bookmarkStart w:id="13" w:name="_Toc187136151"/>
+      <w:bookmarkStart w:id="13" w:name="_Toc187229437"/>
       <w:r>
         <w:rPr>
           <w:rFonts w:ascii="Eras Light ITC" w:hAnsi="Eras Light ITC"/>
@@ -8855,7 +9111,7 @@
           <w:rFonts w:ascii="Eras Light ITC" w:hAnsi="Eras Light ITC"/>
         </w:rPr>
       </w:pPr>
-      <w:bookmarkStart w:id="14" w:name="_Toc187136152"/>
+      <w:bookmarkStart w:id="14" w:name="_Toc187229438"/>
       <w:r>
         <w:rPr>
           <w:rFonts w:ascii="Eras Light ITC" w:hAnsi="Eras Light ITC"/>
@@ -10029,7 +10285,7 @@
           <w:rFonts w:ascii="Eras Light ITC" w:hAnsi="Eras Light ITC"/>
         </w:rPr>
       </w:pPr>
-      <w:bookmarkStart w:id="15" w:name="_Toc187136153"/>
+      <w:bookmarkStart w:id="15" w:name="_Toc187229439"/>
       <w:r>
         <w:rPr>
           <w:rFonts w:ascii="Eras Light ITC" w:hAnsi="Eras Light ITC"/>
@@ -10361,7 +10617,7 @@
           <w:rFonts w:ascii="Eras Light ITC" w:hAnsi="Eras Light ITC"/>
         </w:rPr>
       </w:pPr>
-      <w:bookmarkStart w:id="16" w:name="_Toc187136154"/>
+      <w:bookmarkStart w:id="16" w:name="_Toc187229440"/>
       <w:r>
         <w:rPr>
           <w:rFonts w:ascii="Eras Light ITC" w:hAnsi="Eras Light ITC"/>
@@ -10916,7 +11172,7 @@
           <w:rFonts w:ascii="Eras Light ITC" w:hAnsi="Eras Light ITC"/>
         </w:rPr>
       </w:pPr>
-      <w:bookmarkStart w:id="17" w:name="_Toc187136155"/>
+      <w:bookmarkStart w:id="17" w:name="_Toc187229441"/>
       <w:r>
         <w:rPr>
           <w:rFonts w:ascii="Eras Light ITC" w:hAnsi="Eras Light ITC"/>
@@ -11290,7 +11546,7 @@
           <w:rFonts w:ascii="Eras Light ITC" w:hAnsi="Eras Light ITC"/>
         </w:rPr>
       </w:pPr>
-      <w:bookmarkStart w:id="18" w:name="_Toc187136156"/>
+      <w:bookmarkStart w:id="18" w:name="_Toc187229442"/>
       <w:r>
         <w:rPr>
           <w:rFonts w:ascii="Eras Light ITC" w:hAnsi="Eras Light ITC"/>
@@ -12115,12 +12371,6 @@
           <w:lang w:eastAsia="de-CH"/>
         </w:rPr>
         <w:tab/>
-      </w:r>
-      <w:r>
-        <w:rPr>
-          <w:rFonts w:ascii="Eras Light ITC" w:hAnsi="Eras Light ITC"/>
-          <w:lang w:eastAsia="de-CH"/>
-        </w:rPr>
         <w:t>/</w:t>
       </w:r>
       <w:proofErr w:type="spellStart"/>
@@ -12149,17 +12399,335 @@
     </w:p>
     <w:p>
       <w:pPr>
-        <w:rPr>
-          <w:rFonts w:ascii="Eras Light ITC" w:hAnsi="Eras Light ITC"/>
-        </w:rPr>
-      </w:pPr>
-    </w:p>
-    <w:p>
-      <w:pPr>
-        <w:rPr>
-          <w:rFonts w:ascii="Eras Light ITC" w:hAnsi="Eras Light ITC"/>
-        </w:rPr>
-      </w:pPr>
+        <w:pStyle w:val="berschrift3"/>
+        <w:rPr>
+          <w:rFonts w:ascii="Eras Light ITC" w:hAnsi="Eras Light ITC"/>
+        </w:rPr>
+      </w:pPr>
+      <w:bookmarkStart w:id="19" w:name="_Toc187229443"/>
+      <w:r>
+        <w:rPr>
+          <w:rFonts w:ascii="Eras Light ITC" w:hAnsi="Eras Light ITC"/>
+        </w:rPr>
+        <w:t>HOVER EFFECT</w:t>
+      </w:r>
+      <w:bookmarkEnd w:id="19"/>
+    </w:p>
+    <w:p>
+      <w:pPr>
+        <w:rPr>
+          <w:rFonts w:ascii="Eras Light ITC" w:hAnsi="Eras Light ITC"/>
+        </w:rPr>
+      </w:pPr>
+    </w:p>
+    <w:p>
+      <w:pPr>
+        <w:rPr>
+          <w:rFonts w:ascii="Eras Light ITC" w:hAnsi="Eras Light ITC"/>
+        </w:rPr>
+      </w:pPr>
+      <w:r>
+        <w:rPr>
+          <w:rFonts w:ascii="Eras Light ITC" w:hAnsi="Eras Light ITC"/>
+        </w:rPr>
+        <w:t xml:space="preserve">Eine kleine Erweiterung </w:t>
+      </w:r>
+      <w:proofErr w:type="gramStart"/>
+      <w:r>
+        <w:rPr>
+          <w:rFonts w:ascii="Eras Light ITC" w:hAnsi="Eras Light ITC"/>
+        </w:rPr>
+        <w:t>sind</w:t>
+      </w:r>
+      <w:proofErr w:type="gramEnd"/>
+      <w:r>
+        <w:rPr>
+          <w:rFonts w:ascii="Eras Light ITC" w:hAnsi="Eras Light ITC"/>
+        </w:rPr>
+        <w:t xml:space="preserve"> die Hover-Effekte, die mithilfe von CSS implementiert wurden, um die Webseite noch lebendiger wirken zu lassen. An folgenden Stellen wurden Hover-Effekte eingefügt:</w:t>
+      </w:r>
+    </w:p>
+    <w:p>
+      <w:pPr>
+        <w:pStyle w:val="Listenabsatz"/>
+        <w:numPr>
+          <w:ilvl w:val="0"/>
+          <w:numId w:val="42"/>
+        </w:numPr>
+        <w:tabs>
+          <w:tab w:val="left" w:pos="284"/>
+        </w:tabs>
+        <w:spacing w:line="276" w:lineRule="auto"/>
+        <w:ind w:left="709"/>
+        <w:rPr>
+          <w:rFonts w:ascii="Eras Light ITC" w:hAnsi="Eras Light ITC"/>
+          <w:lang w:eastAsia="de-CH"/>
+        </w:rPr>
+      </w:pPr>
+      <w:r>
+        <w:rPr>
+          <w:rFonts w:ascii="Eras Light ITC" w:hAnsi="Eras Light ITC"/>
+          <w:b/>
+          <w:bCs/>
+          <w:lang w:eastAsia="de-CH"/>
+        </w:rPr>
+        <w:t>Alle Buttons:</w:t>
+      </w:r>
+      <w:r>
+        <w:rPr>
+          <w:rFonts w:ascii="Eras Light ITC" w:hAnsi="Eras Light ITC"/>
+          <w:lang w:eastAsia="de-CH"/>
+        </w:rPr>
+        <w:t xml:space="preserve"> </w:t>
+      </w:r>
+      <w:r>
+        <w:rPr>
+          <w:rFonts w:ascii="Eras Light ITC" w:hAnsi="Eras Light ITC"/>
+          <w:lang w:eastAsia="de-CH"/>
+        </w:rPr>
+        <w:tab/>
+      </w:r>
+      <w:r>
+        <w:rPr>
+          <w:rFonts w:ascii="Eras Light ITC" w:hAnsi="Eras Light ITC"/>
+          <w:lang w:eastAsia="de-CH"/>
+        </w:rPr>
+        <w:tab/>
+      </w:r>
+      <w:r>
+        <w:rPr>
+          <w:rFonts w:ascii="Eras Light ITC" w:hAnsi="Eras Light ITC"/>
+          <w:lang w:eastAsia="de-CH"/>
+        </w:rPr>
+        <w:tab/>
+        <w:t>Der Button ändert die Farbe.</w:t>
+      </w:r>
+    </w:p>
+    <w:p>
+      <w:pPr>
+        <w:pStyle w:val="Listenabsatz"/>
+        <w:numPr>
+          <w:ilvl w:val="0"/>
+          <w:numId w:val="42"/>
+        </w:numPr>
+        <w:tabs>
+          <w:tab w:val="left" w:pos="284"/>
+        </w:tabs>
+        <w:spacing w:line="276" w:lineRule="auto"/>
+        <w:ind w:left="709"/>
+        <w:rPr>
+          <w:rFonts w:ascii="Eras Light ITC" w:hAnsi="Eras Light ITC"/>
+          <w:lang w:eastAsia="de-CH"/>
+        </w:rPr>
+      </w:pPr>
+      <w:r>
+        <w:rPr>
+          <w:rFonts w:ascii="Eras Light ITC" w:hAnsi="Eras Light ITC"/>
+          <w:b/>
+          <w:bCs/>
+          <w:lang w:eastAsia="de-CH"/>
+        </w:rPr>
+        <w:t xml:space="preserve">Event Cards: </w:t>
+      </w:r>
+      <w:r>
+        <w:rPr>
+          <w:rFonts w:ascii="Eras Light ITC" w:hAnsi="Eras Light ITC"/>
+          <w:b/>
+          <w:bCs/>
+          <w:lang w:eastAsia="de-CH"/>
+        </w:rPr>
+        <w:tab/>
+      </w:r>
+      <w:r>
+        <w:rPr>
+          <w:rFonts w:ascii="Eras Light ITC" w:hAnsi="Eras Light ITC"/>
+          <w:lang w:eastAsia="de-CH"/>
+        </w:rPr>
+        <w:tab/>
+      </w:r>
+      <w:r>
+        <w:rPr>
+          <w:rFonts w:ascii="Eras Light ITC" w:hAnsi="Eras Light ITC"/>
+          <w:lang w:eastAsia="de-CH"/>
+        </w:rPr>
+        <w:tab/>
+        <w:t>Die Card wird hervorgehoben.</w:t>
+      </w:r>
+    </w:p>
+    <w:p>
+      <w:pPr>
+        <w:pStyle w:val="Listenabsatz"/>
+        <w:numPr>
+          <w:ilvl w:val="0"/>
+          <w:numId w:val="42"/>
+        </w:numPr>
+        <w:tabs>
+          <w:tab w:val="left" w:pos="284"/>
+        </w:tabs>
+        <w:spacing w:line="276" w:lineRule="auto"/>
+        <w:ind w:left="709"/>
+        <w:rPr>
+          <w:rFonts w:ascii="Eras Light ITC" w:hAnsi="Eras Light ITC"/>
+          <w:lang w:eastAsia="de-CH"/>
+        </w:rPr>
+      </w:pPr>
+      <w:r>
+        <w:rPr>
+          <w:rFonts w:ascii="Eras Light ITC" w:hAnsi="Eras Light ITC"/>
+          <w:b/>
+          <w:bCs/>
+          <w:lang w:eastAsia="de-CH"/>
+        </w:rPr>
+        <w:t>Teilnehmer in der Liste:</w:t>
+      </w:r>
+      <w:r>
+        <w:rPr>
+          <w:rFonts w:ascii="Eras Light ITC" w:hAnsi="Eras Light ITC"/>
+          <w:lang w:eastAsia="de-CH"/>
+        </w:rPr>
+        <w:t xml:space="preserve"> </w:t>
+      </w:r>
+      <w:r>
+        <w:rPr>
+          <w:rFonts w:ascii="Eras Light ITC" w:hAnsi="Eras Light ITC"/>
+          <w:lang w:eastAsia="de-CH"/>
+        </w:rPr>
+        <w:tab/>
+        <w:t>Die gesamte Zeile wird eingefärbt.</w:t>
+      </w:r>
+    </w:p>
+    <w:p>
+      <w:pPr>
+        <w:pStyle w:val="Listenabsatz"/>
+        <w:numPr>
+          <w:ilvl w:val="0"/>
+          <w:numId w:val="42"/>
+        </w:numPr>
+        <w:tabs>
+          <w:tab w:val="left" w:pos="284"/>
+        </w:tabs>
+        <w:spacing w:line="276" w:lineRule="auto"/>
+        <w:ind w:left="709"/>
+        <w:rPr>
+          <w:rFonts w:ascii="Eras Light ITC" w:hAnsi="Eras Light ITC"/>
+          <w:lang w:eastAsia="de-CH"/>
+        </w:rPr>
+      </w:pPr>
+      <w:r>
+        <w:rPr>
+          <w:rFonts w:ascii="Eras Light ITC" w:hAnsi="Eras Light ITC"/>
+          <w:b/>
+          <w:bCs/>
+          <w:lang w:eastAsia="de-CH"/>
+        </w:rPr>
+        <w:t>Navigation:</w:t>
+      </w:r>
+      <w:r>
+        <w:rPr>
+          <w:rFonts w:ascii="Eras Light ITC" w:hAnsi="Eras Light ITC"/>
+          <w:lang w:eastAsia="de-CH"/>
+        </w:rPr>
+        <w:t xml:space="preserve"> </w:t>
+      </w:r>
+      <w:r>
+        <w:rPr>
+          <w:rFonts w:ascii="Eras Light ITC" w:hAnsi="Eras Light ITC"/>
+          <w:lang w:eastAsia="de-CH"/>
+        </w:rPr>
+        <w:tab/>
+      </w:r>
+      <w:r>
+        <w:rPr>
+          <w:rFonts w:ascii="Eras Light ITC" w:hAnsi="Eras Light ITC"/>
+          <w:lang w:eastAsia="de-CH"/>
+        </w:rPr>
+        <w:tab/>
+      </w:r>
+      <w:r>
+        <w:rPr>
+          <w:rFonts w:ascii="Eras Light ITC" w:hAnsi="Eras Light ITC"/>
+          <w:lang w:eastAsia="de-CH"/>
+        </w:rPr>
+        <w:tab/>
+        <w:t>Der Menüname wird gefärbt.</w:t>
+      </w:r>
+    </w:p>
+    <w:p>
+      <w:pPr>
+        <w:rPr>
+          <w:rFonts w:ascii="Eras Light ITC" w:hAnsi="Eras Light ITC"/>
+        </w:rPr>
+      </w:pPr>
+    </w:p>
+    <w:p>
+      <w:pPr>
+        <w:pStyle w:val="berschrift3"/>
+        <w:rPr>
+          <w:rFonts w:ascii="Eras Light ITC" w:hAnsi="Eras Light ITC"/>
+        </w:rPr>
+      </w:pPr>
+      <w:bookmarkStart w:id="20" w:name="_Toc187229444"/>
+      <w:r>
+        <w:rPr>
+          <w:rFonts w:ascii="Eras Light ITC" w:hAnsi="Eras Light ITC"/>
+        </w:rPr>
+        <w:t>MAILING</w:t>
+      </w:r>
+      <w:bookmarkEnd w:id="20"/>
+    </w:p>
+    <w:p>
+      <w:pPr>
+        <w:rPr>
+          <w:rFonts w:ascii="Eras Light ITC" w:hAnsi="Eras Light ITC"/>
+        </w:rPr>
+      </w:pPr>
+    </w:p>
+    <w:p>
+      <w:pPr>
+        <w:rPr>
+          <w:rFonts w:ascii="Eras Light ITC" w:hAnsi="Eras Light ITC"/>
+        </w:rPr>
+      </w:pPr>
+      <w:r>
+        <w:rPr>
+          <w:rFonts w:ascii="Eras Light ITC" w:hAnsi="Eras Light ITC"/>
+        </w:rPr>
+        <w:t xml:space="preserve">Es besteht die Möglichkeit, einzelnen Teilnehmern direkt E-Mails zu senden. Dies wurde durch die Verknüpfung der E-Mail-Adresse mit einem </w:t>
+      </w:r>
+      <w:proofErr w:type="spellStart"/>
+      <w:r>
+        <w:rPr>
+          <w:rFonts w:ascii="Eras Light ITC" w:hAnsi="Eras Light ITC"/>
+        </w:rPr>
+        <w:t>mailto</w:t>
+      </w:r>
+      <w:proofErr w:type="spellEnd"/>
+      <w:r>
+        <w:rPr>
+          <w:rFonts w:ascii="Eras Light ITC" w:hAnsi="Eras Light ITC"/>
+        </w:rPr>
+        <w:t xml:space="preserve">-Link realisiert, der in der HTML-Attribut </w:t>
+      </w:r>
+      <w:proofErr w:type="spellStart"/>
+      <w:r>
+        <w:rPr>
+          <w:rFonts w:ascii="Eras Light ITC" w:hAnsi="Eras Light ITC"/>
+        </w:rPr>
+        <w:t>href</w:t>
+      </w:r>
+      <w:proofErr w:type="spellEnd"/>
+      <w:r>
+        <w:rPr>
+          <w:rFonts w:ascii="Eras Light ITC" w:hAnsi="Eras Light ITC"/>
+        </w:rPr>
+        <w:t xml:space="preserve"> verwendet wird</w:t>
+      </w:r>
+      <w:r>
+        <w:rPr>
+          <w:rFonts w:ascii="Eras Light ITC" w:hAnsi="Eras Light ITC"/>
+        </w:rPr>
+        <w:t>.</w:t>
+      </w:r>
       <w:r>
         <w:rPr>
           <w:rFonts w:ascii="Eras Light ITC" w:hAnsi="Eras Light ITC"/>
@@ -12178,11 +12746,11 @@
       <w:pPr>
         <w:pStyle w:val="berschrift2"/>
       </w:pPr>
-      <w:bookmarkStart w:id="19" w:name="_Toc187136157"/>
+      <w:bookmarkStart w:id="21" w:name="_Toc187229445"/>
       <w:r>
         <w:t>KOMPONENTEN</w:t>
       </w:r>
-      <w:bookmarkEnd w:id="19"/>
+      <w:bookmarkEnd w:id="21"/>
     </w:p>
     <w:p>
       <w:pPr>
@@ -13831,6 +14399,155 @@
     </w:lvl>
   </w:abstractNum>
   <w:abstractNum w:abstractNumId="7" w15:restartNumberingAfterBreak="0">
+    <w:nsid w:val="157B4FD6"/>
+    <w:multiLevelType w:val="multilevel"/>
+    <w:tmpl w:val="FB5812E2"/>
+    <w:lvl w:ilvl="0">
+      <w:start w:val="1"/>
+      <w:numFmt w:val="bullet"/>
+      <w:lvlText w:val=""/>
+      <w:lvlJc w:val="left"/>
+      <w:pPr>
+        <w:tabs>
+          <w:tab w:val="num" w:pos="720"/>
+        </w:tabs>
+        <w:ind w:left="720" w:hanging="360"/>
+      </w:pPr>
+      <w:rPr>
+        <w:rFonts w:ascii="Symbol" w:hAnsi="Symbol" w:hint="default"/>
+        <w:sz w:val="20"/>
+      </w:rPr>
+    </w:lvl>
+    <w:lvl w:ilvl="1" w:tentative="1">
+      <w:start w:val="1"/>
+      <w:numFmt w:val="bullet"/>
+      <w:lvlText w:val="o"/>
+      <w:lvlJc w:val="left"/>
+      <w:pPr>
+        <w:tabs>
+          <w:tab w:val="num" w:pos="1440"/>
+        </w:tabs>
+        <w:ind w:left="1440" w:hanging="360"/>
+      </w:pPr>
+      <w:rPr>
+        <w:rFonts w:ascii="Courier New" w:hAnsi="Courier New" w:hint="default"/>
+        <w:sz w:val="20"/>
+      </w:rPr>
+    </w:lvl>
+    <w:lvl w:ilvl="2" w:tentative="1">
+      <w:start w:val="1"/>
+      <w:numFmt w:val="bullet"/>
+      <w:lvlText w:val=""/>
+      <w:lvlJc w:val="left"/>
+      <w:pPr>
+        <w:tabs>
+          <w:tab w:val="num" w:pos="2160"/>
+        </w:tabs>
+        <w:ind w:left="2160" w:hanging="360"/>
+      </w:pPr>
+      <w:rPr>
+        <w:rFonts w:ascii="Wingdings" w:hAnsi="Wingdings" w:hint="default"/>
+        <w:sz w:val="20"/>
+      </w:rPr>
+    </w:lvl>
+    <w:lvl w:ilvl="3" w:tentative="1">
+      <w:start w:val="1"/>
+      <w:numFmt w:val="bullet"/>
+      <w:lvlText w:val=""/>
+      <w:lvlJc w:val="left"/>
+      <w:pPr>
+        <w:tabs>
+          <w:tab w:val="num" w:pos="2880"/>
+        </w:tabs>
+        <w:ind w:left="2880" w:hanging="360"/>
+      </w:pPr>
+      <w:rPr>
+        <w:rFonts w:ascii="Wingdings" w:hAnsi="Wingdings" w:hint="default"/>
+        <w:sz w:val="20"/>
+      </w:rPr>
+    </w:lvl>
+    <w:lvl w:ilvl="4" w:tentative="1">
+      <w:start w:val="1"/>
+      <w:numFmt w:val="bullet"/>
+      <w:lvlText w:val=""/>
+      <w:lvlJc w:val="left"/>
+      <w:pPr>
+        <w:tabs>
+          <w:tab w:val="num" w:pos="3600"/>
+        </w:tabs>
+        <w:ind w:left="3600" w:hanging="360"/>
+      </w:pPr>
+      <w:rPr>
+        <w:rFonts w:ascii="Wingdings" w:hAnsi="Wingdings" w:hint="default"/>
+        <w:sz w:val="20"/>
+      </w:rPr>
+    </w:lvl>
+    <w:lvl w:ilvl="5" w:tentative="1">
+      <w:start w:val="1"/>
+      <w:numFmt w:val="bullet"/>
+      <w:lvlText w:val=""/>
+      <w:lvlJc w:val="left"/>
+      <w:pPr>
+        <w:tabs>
+          <w:tab w:val="num" w:pos="4320"/>
+        </w:tabs>
+        <w:ind w:left="4320" w:hanging="360"/>
+      </w:pPr>
+      <w:rPr>
+        <w:rFonts w:ascii="Wingdings" w:hAnsi="Wingdings" w:hint="default"/>
+        <w:sz w:val="20"/>
+      </w:rPr>
+    </w:lvl>
+    <w:lvl w:ilvl="6" w:tentative="1">
+      <w:start w:val="1"/>
+      <w:numFmt w:val="bullet"/>
+      <w:lvlText w:val=""/>
+      <w:lvlJc w:val="left"/>
+      <w:pPr>
+        <w:tabs>
+          <w:tab w:val="num" w:pos="5040"/>
+        </w:tabs>
+        <w:ind w:left="5040" w:hanging="360"/>
+      </w:pPr>
+      <w:rPr>
+        <w:rFonts w:ascii="Wingdings" w:hAnsi="Wingdings" w:hint="default"/>
+        <w:sz w:val="20"/>
+      </w:rPr>
+    </w:lvl>
+    <w:lvl w:ilvl="7" w:tentative="1">
+      <w:start w:val="1"/>
+      <w:numFmt w:val="bullet"/>
+      <w:lvlText w:val=""/>
+      <w:lvlJc w:val="left"/>
+      <w:pPr>
+        <w:tabs>
+          <w:tab w:val="num" w:pos="5760"/>
+        </w:tabs>
+        <w:ind w:left="5760" w:hanging="360"/>
+      </w:pPr>
+      <w:rPr>
+        <w:rFonts w:ascii="Wingdings" w:hAnsi="Wingdings" w:hint="default"/>
+        <w:sz w:val="20"/>
+      </w:rPr>
+    </w:lvl>
+    <w:lvl w:ilvl="8" w:tentative="1">
+      <w:start w:val="1"/>
+      <w:numFmt w:val="bullet"/>
+      <w:lvlText w:val=""/>
+      <w:lvlJc w:val="left"/>
+      <w:pPr>
+        <w:tabs>
+          <w:tab w:val="num" w:pos="6480"/>
+        </w:tabs>
+        <w:ind w:left="6480" w:hanging="360"/>
+      </w:pPr>
+      <w:rPr>
+        <w:rFonts w:ascii="Wingdings" w:hAnsi="Wingdings" w:hint="default"/>
+        <w:sz w:val="20"/>
+      </w:rPr>
+    </w:lvl>
+  </w:abstractNum>
+  <w:abstractNum w:abstractNumId="8" w15:restartNumberingAfterBreak="0">
     <w:nsid w:val="161E412A"/>
     <w:multiLevelType w:val="hybridMultilevel"/>
     <w:tmpl w:val="C010B944"/>
@@ -13919,7 +14636,7 @@
       </w:pPr>
     </w:lvl>
   </w:abstractNum>
-  <w:abstractNum w:abstractNumId="8" w15:restartNumberingAfterBreak="0">
+  <w:abstractNum w:abstractNumId="9" w15:restartNumberingAfterBreak="0">
     <w:nsid w:val="1B37503B"/>
     <w:multiLevelType w:val="multilevel"/>
     <w:tmpl w:val="7E82D062"/>
@@ -14032,7 +14749,7 @@
       </w:pPr>
     </w:lvl>
   </w:abstractNum>
-  <w:abstractNum w:abstractNumId="9" w15:restartNumberingAfterBreak="0">
+  <w:abstractNum w:abstractNumId="10" w15:restartNumberingAfterBreak="0">
     <w:nsid w:val="1C7E339F"/>
     <w:multiLevelType w:val="hybridMultilevel"/>
     <w:tmpl w:val="4B02D93A"/>
@@ -14144,7 +14861,7 @@
       </w:rPr>
     </w:lvl>
   </w:abstractNum>
-  <w:abstractNum w:abstractNumId="10" w15:restartNumberingAfterBreak="0">
+  <w:abstractNum w:abstractNumId="11" w15:restartNumberingAfterBreak="0">
     <w:nsid w:val="1D8478A1"/>
     <w:multiLevelType w:val="hybridMultilevel"/>
     <w:tmpl w:val="B096E772"/>
@@ -14256,7 +14973,7 @@
       </w:rPr>
     </w:lvl>
   </w:abstractNum>
-  <w:abstractNum w:abstractNumId="11" w15:restartNumberingAfterBreak="0">
+  <w:abstractNum w:abstractNumId="12" w15:restartNumberingAfterBreak="0">
     <w:nsid w:val="1E752E93"/>
     <w:multiLevelType w:val="hybridMultilevel"/>
     <w:tmpl w:val="FD9C0662"/>
@@ -14369,7 +15086,7 @@
       </w:rPr>
     </w:lvl>
   </w:abstractNum>
-  <w:abstractNum w:abstractNumId="12" w15:restartNumberingAfterBreak="0">
+  <w:abstractNum w:abstractNumId="13" w15:restartNumberingAfterBreak="0">
     <w:nsid w:val="27360E73"/>
     <w:multiLevelType w:val="multilevel"/>
     <w:tmpl w:val="7E82D062"/>
@@ -14482,7 +15199,7 @@
       </w:pPr>
     </w:lvl>
   </w:abstractNum>
-  <w:abstractNum w:abstractNumId="13" w15:restartNumberingAfterBreak="0">
+  <w:abstractNum w:abstractNumId="14" w15:restartNumberingAfterBreak="0">
     <w:nsid w:val="27633E8B"/>
     <w:multiLevelType w:val="hybridMultilevel"/>
     <w:tmpl w:val="4FAE1B30"/>
@@ -14595,7 +15312,7 @@
       </w:rPr>
     </w:lvl>
   </w:abstractNum>
-  <w:abstractNum w:abstractNumId="14" w15:restartNumberingAfterBreak="0">
+  <w:abstractNum w:abstractNumId="15" w15:restartNumberingAfterBreak="0">
     <w:nsid w:val="28F31CB6"/>
     <w:multiLevelType w:val="multilevel"/>
     <w:tmpl w:val="3CD64330"/>
@@ -14744,7 +15461,7 @@
       </w:rPr>
     </w:lvl>
   </w:abstractNum>
-  <w:abstractNum w:abstractNumId="15" w15:restartNumberingAfterBreak="0">
+  <w:abstractNum w:abstractNumId="16" w15:restartNumberingAfterBreak="0">
     <w:nsid w:val="2D926346"/>
     <w:multiLevelType w:val="hybridMultilevel"/>
     <w:tmpl w:val="D778D154"/>
@@ -14857,7 +15574,7 @@
       </w:rPr>
     </w:lvl>
   </w:abstractNum>
-  <w:abstractNum w:abstractNumId="16" w15:restartNumberingAfterBreak="0">
+  <w:abstractNum w:abstractNumId="17" w15:restartNumberingAfterBreak="0">
     <w:nsid w:val="370B5D77"/>
     <w:multiLevelType w:val="multilevel"/>
     <w:tmpl w:val="F0E8BAA8"/>
@@ -15006,7 +15723,7 @@
       </w:rPr>
     </w:lvl>
   </w:abstractNum>
-  <w:abstractNum w:abstractNumId="17" w15:restartNumberingAfterBreak="0">
+  <w:abstractNum w:abstractNumId="18" w15:restartNumberingAfterBreak="0">
     <w:nsid w:val="375E3D8C"/>
     <w:multiLevelType w:val="hybridMultilevel"/>
     <w:tmpl w:val="24BC94C8"/>
@@ -15095,7 +15812,7 @@
       </w:pPr>
     </w:lvl>
   </w:abstractNum>
-  <w:abstractNum w:abstractNumId="18" w15:restartNumberingAfterBreak="0">
+  <w:abstractNum w:abstractNumId="19" w15:restartNumberingAfterBreak="0">
     <w:nsid w:val="3A3827BA"/>
     <w:multiLevelType w:val="hybridMultilevel"/>
     <w:tmpl w:val="63401F12"/>
@@ -15208,7 +15925,7 @@
       </w:rPr>
     </w:lvl>
   </w:abstractNum>
-  <w:abstractNum w:abstractNumId="19" w15:restartNumberingAfterBreak="0">
+  <w:abstractNum w:abstractNumId="20" w15:restartNumberingAfterBreak="0">
     <w:nsid w:val="3A464A72"/>
     <w:multiLevelType w:val="hybridMultilevel"/>
     <w:tmpl w:val="84589546"/>
@@ -15321,7 +16038,120 @@
       </w:rPr>
     </w:lvl>
   </w:abstractNum>
-  <w:abstractNum w:abstractNumId="20" w15:restartNumberingAfterBreak="0">
+  <w:abstractNum w:abstractNumId="21" w15:restartNumberingAfterBreak="0">
+    <w:nsid w:val="3B57487F"/>
+    <w:multiLevelType w:val="hybridMultilevel"/>
+    <w:tmpl w:val="3AC4E19E"/>
+    <w:lvl w:ilvl="0" w:tplc="08070005">
+      <w:start w:val="1"/>
+      <w:numFmt w:val="bullet"/>
+      <w:lvlText w:val=""/>
+      <w:lvlJc w:val="left"/>
+      <w:pPr>
+        <w:ind w:left="720" w:hanging="360"/>
+      </w:pPr>
+      <w:rPr>
+        <w:rFonts w:ascii="Wingdings" w:hAnsi="Wingdings" w:hint="default"/>
+      </w:rPr>
+    </w:lvl>
+    <w:lvl w:ilvl="1" w:tplc="08070003" w:tentative="1">
+      <w:start w:val="1"/>
+      <w:numFmt w:val="bullet"/>
+      <w:lvlText w:val="o"/>
+      <w:lvlJc w:val="left"/>
+      <w:pPr>
+        <w:ind w:left="1440" w:hanging="360"/>
+      </w:pPr>
+      <w:rPr>
+        <w:rFonts w:ascii="Courier New" w:hAnsi="Courier New" w:cs="Courier New" w:hint="default"/>
+      </w:rPr>
+    </w:lvl>
+    <w:lvl w:ilvl="2" w:tplc="08070005" w:tentative="1">
+      <w:start w:val="1"/>
+      <w:numFmt w:val="bullet"/>
+      <w:lvlText w:val=""/>
+      <w:lvlJc w:val="left"/>
+      <w:pPr>
+        <w:ind w:left="2160" w:hanging="360"/>
+      </w:pPr>
+      <w:rPr>
+        <w:rFonts w:ascii="Wingdings" w:hAnsi="Wingdings" w:hint="default"/>
+      </w:rPr>
+    </w:lvl>
+    <w:lvl w:ilvl="3" w:tplc="08070001" w:tentative="1">
+      <w:start w:val="1"/>
+      <w:numFmt w:val="bullet"/>
+      <w:lvlText w:val=""/>
+      <w:lvlJc w:val="left"/>
+      <w:pPr>
+        <w:ind w:left="2880" w:hanging="360"/>
+      </w:pPr>
+      <w:rPr>
+        <w:rFonts w:ascii="Symbol" w:hAnsi="Symbol" w:hint="default"/>
+      </w:rPr>
+    </w:lvl>
+    <w:lvl w:ilvl="4" w:tplc="08070003" w:tentative="1">
+      <w:start w:val="1"/>
+      <w:numFmt w:val="bullet"/>
+      <w:lvlText w:val="o"/>
+      <w:lvlJc w:val="left"/>
+      <w:pPr>
+        <w:ind w:left="3600" w:hanging="360"/>
+      </w:pPr>
+      <w:rPr>
+        <w:rFonts w:ascii="Courier New" w:hAnsi="Courier New" w:cs="Courier New" w:hint="default"/>
+      </w:rPr>
+    </w:lvl>
+    <w:lvl w:ilvl="5" w:tplc="08070005" w:tentative="1">
+      <w:start w:val="1"/>
+      <w:numFmt w:val="bullet"/>
+      <w:lvlText w:val=""/>
+      <w:lvlJc w:val="left"/>
+      <w:pPr>
+        <w:ind w:left="4320" w:hanging="360"/>
+      </w:pPr>
+      <w:rPr>
+        <w:rFonts w:ascii="Wingdings" w:hAnsi="Wingdings" w:hint="default"/>
+      </w:rPr>
+    </w:lvl>
+    <w:lvl w:ilvl="6" w:tplc="08070001" w:tentative="1">
+      <w:start w:val="1"/>
+      <w:numFmt w:val="bullet"/>
+      <w:lvlText w:val=""/>
+      <w:lvlJc w:val="left"/>
+      <w:pPr>
+        <w:ind w:left="5040" w:hanging="360"/>
+      </w:pPr>
+      <w:rPr>
+        <w:rFonts w:ascii="Symbol" w:hAnsi="Symbol" w:hint="default"/>
+      </w:rPr>
+    </w:lvl>
+    <w:lvl w:ilvl="7" w:tplc="08070003" w:tentative="1">
+      <w:start w:val="1"/>
+      <w:numFmt w:val="bullet"/>
+      <w:lvlText w:val="o"/>
+      <w:lvlJc w:val="left"/>
+      <w:pPr>
+        <w:ind w:left="5760" w:hanging="360"/>
+      </w:pPr>
+      <w:rPr>
+        <w:rFonts w:ascii="Courier New" w:hAnsi="Courier New" w:cs="Courier New" w:hint="default"/>
+      </w:rPr>
+    </w:lvl>
+    <w:lvl w:ilvl="8" w:tplc="08070005" w:tentative="1">
+      <w:start w:val="1"/>
+      <w:numFmt w:val="bullet"/>
+      <w:lvlText w:val=""/>
+      <w:lvlJc w:val="left"/>
+      <w:pPr>
+        <w:ind w:left="6480" w:hanging="360"/>
+      </w:pPr>
+      <w:rPr>
+        <w:rFonts w:ascii="Wingdings" w:hAnsi="Wingdings" w:hint="default"/>
+      </w:rPr>
+    </w:lvl>
+  </w:abstractNum>
+  <w:abstractNum w:abstractNumId="22" w15:restartNumberingAfterBreak="0">
     <w:nsid w:val="3BE04046"/>
     <w:multiLevelType w:val="hybridMultilevel"/>
     <w:tmpl w:val="190EADA0"/>
@@ -15434,7 +16264,7 @@
       </w:rPr>
     </w:lvl>
   </w:abstractNum>
-  <w:abstractNum w:abstractNumId="21" w15:restartNumberingAfterBreak="0">
+  <w:abstractNum w:abstractNumId="23" w15:restartNumberingAfterBreak="0">
     <w:nsid w:val="3DA05843"/>
     <w:multiLevelType w:val="multilevel"/>
     <w:tmpl w:val="7E82D062"/>
@@ -15547,7 +16377,7 @@
       </w:pPr>
     </w:lvl>
   </w:abstractNum>
-  <w:abstractNum w:abstractNumId="22" w15:restartNumberingAfterBreak="0">
+  <w:abstractNum w:abstractNumId="24" w15:restartNumberingAfterBreak="0">
     <w:nsid w:val="405B143D"/>
     <w:multiLevelType w:val="hybridMultilevel"/>
     <w:tmpl w:val="5B2AB258"/>
@@ -15660,7 +16490,7 @@
       </w:rPr>
     </w:lvl>
   </w:abstractNum>
-  <w:abstractNum w:abstractNumId="23" w15:restartNumberingAfterBreak="0">
+  <w:abstractNum w:abstractNumId="25" w15:restartNumberingAfterBreak="0">
     <w:nsid w:val="411B5BF2"/>
     <w:multiLevelType w:val="hybridMultilevel"/>
     <w:tmpl w:val="218A15C4"/>
@@ -15773,7 +16603,7 @@
       </w:rPr>
     </w:lvl>
   </w:abstractNum>
-  <w:abstractNum w:abstractNumId="24" w15:restartNumberingAfterBreak="0">
+  <w:abstractNum w:abstractNumId="26" w15:restartNumberingAfterBreak="0">
     <w:nsid w:val="429171E9"/>
     <w:multiLevelType w:val="hybridMultilevel"/>
     <w:tmpl w:val="95DE06F8"/>
@@ -15859,7 +16689,7 @@
       </w:pPr>
     </w:lvl>
   </w:abstractNum>
-  <w:abstractNum w:abstractNumId="25" w15:restartNumberingAfterBreak="0">
+  <w:abstractNum w:abstractNumId="27" w15:restartNumberingAfterBreak="0">
     <w:nsid w:val="42F313F2"/>
     <w:multiLevelType w:val="hybridMultilevel"/>
     <w:tmpl w:val="DEA63EB8"/>
@@ -15972,7 +16802,7 @@
       </w:rPr>
     </w:lvl>
   </w:abstractNum>
-  <w:abstractNum w:abstractNumId="26" w15:restartNumberingAfterBreak="0">
+  <w:abstractNum w:abstractNumId="28" w15:restartNumberingAfterBreak="0">
     <w:nsid w:val="444F3ACE"/>
     <w:multiLevelType w:val="hybridMultilevel"/>
     <w:tmpl w:val="7226AF1C"/>
@@ -16084,7 +16914,7 @@
       </w:rPr>
     </w:lvl>
   </w:abstractNum>
-  <w:abstractNum w:abstractNumId="27" w15:restartNumberingAfterBreak="0">
+  <w:abstractNum w:abstractNumId="29" w15:restartNumberingAfterBreak="0">
     <w:nsid w:val="4C0775AB"/>
     <w:multiLevelType w:val="hybridMultilevel"/>
     <w:tmpl w:val="DD7A21DA"/>
@@ -16197,7 +17027,7 @@
       </w:rPr>
     </w:lvl>
   </w:abstractNum>
-  <w:abstractNum w:abstractNumId="28" w15:restartNumberingAfterBreak="0">
+  <w:abstractNum w:abstractNumId="30" w15:restartNumberingAfterBreak="0">
     <w:nsid w:val="4FBA601F"/>
     <w:multiLevelType w:val="hybridMultilevel"/>
     <w:tmpl w:val="8BF82BF2"/>
@@ -16310,7 +17140,7 @@
       </w:rPr>
     </w:lvl>
   </w:abstractNum>
-  <w:abstractNum w:abstractNumId="29" w15:restartNumberingAfterBreak="0">
+  <w:abstractNum w:abstractNumId="31" w15:restartNumberingAfterBreak="0">
     <w:nsid w:val="50FC110D"/>
     <w:multiLevelType w:val="hybridMultilevel"/>
     <w:tmpl w:val="7FDCA592"/>
@@ -16422,7 +17252,7 @@
       </w:rPr>
     </w:lvl>
   </w:abstractNum>
-  <w:abstractNum w:abstractNumId="30" w15:restartNumberingAfterBreak="0">
+  <w:abstractNum w:abstractNumId="32" w15:restartNumberingAfterBreak="0">
     <w:nsid w:val="5187791E"/>
     <w:multiLevelType w:val="hybridMultilevel"/>
     <w:tmpl w:val="9162E8FA"/>
@@ -16535,7 +17365,7 @@
       </w:rPr>
     </w:lvl>
   </w:abstractNum>
-  <w:abstractNum w:abstractNumId="31" w15:restartNumberingAfterBreak="0">
+  <w:abstractNum w:abstractNumId="33" w15:restartNumberingAfterBreak="0">
     <w:nsid w:val="532C1791"/>
     <w:multiLevelType w:val="hybridMultilevel"/>
     <w:tmpl w:val="20EC4AC2"/>
@@ -16648,7 +17478,7 @@
       </w:rPr>
     </w:lvl>
   </w:abstractNum>
-  <w:abstractNum w:abstractNumId="32" w15:restartNumberingAfterBreak="0">
+  <w:abstractNum w:abstractNumId="34" w15:restartNumberingAfterBreak="0">
     <w:nsid w:val="55FE41CB"/>
     <w:multiLevelType w:val="hybridMultilevel"/>
     <w:tmpl w:val="BAC2527A"/>
@@ -16760,7 +17590,7 @@
       </w:rPr>
     </w:lvl>
   </w:abstractNum>
-  <w:abstractNum w:abstractNumId="33" w15:restartNumberingAfterBreak="0">
+  <w:abstractNum w:abstractNumId="35" w15:restartNumberingAfterBreak="0">
     <w:nsid w:val="59E030CE"/>
     <w:multiLevelType w:val="hybridMultilevel"/>
     <w:tmpl w:val="08923402"/>
@@ -16872,7 +17702,7 @@
       </w:rPr>
     </w:lvl>
   </w:abstractNum>
-  <w:abstractNum w:abstractNumId="34" w15:restartNumberingAfterBreak="0">
+  <w:abstractNum w:abstractNumId="36" w15:restartNumberingAfterBreak="0">
     <w:nsid w:val="5EC15745"/>
     <w:multiLevelType w:val="hybridMultilevel"/>
     <w:tmpl w:val="736457B0"/>
@@ -16985,7 +17815,7 @@
       </w:rPr>
     </w:lvl>
   </w:abstractNum>
-  <w:abstractNum w:abstractNumId="35" w15:restartNumberingAfterBreak="0">
+  <w:abstractNum w:abstractNumId="37" w15:restartNumberingAfterBreak="0">
     <w:nsid w:val="618C0A57"/>
     <w:multiLevelType w:val="hybridMultilevel"/>
     <w:tmpl w:val="2D54746C"/>
@@ -17074,7 +17904,7 @@
       </w:pPr>
     </w:lvl>
   </w:abstractNum>
-  <w:abstractNum w:abstractNumId="36" w15:restartNumberingAfterBreak="0">
+  <w:abstractNum w:abstractNumId="38" w15:restartNumberingAfterBreak="0">
     <w:nsid w:val="61BC3341"/>
     <w:multiLevelType w:val="hybridMultilevel"/>
     <w:tmpl w:val="F1D04410"/>
@@ -17187,7 +18017,7 @@
       </w:rPr>
     </w:lvl>
   </w:abstractNum>
-  <w:abstractNum w:abstractNumId="37" w15:restartNumberingAfterBreak="0">
+  <w:abstractNum w:abstractNumId="39" w15:restartNumberingAfterBreak="0">
     <w:nsid w:val="61D45E8C"/>
     <w:multiLevelType w:val="hybridMultilevel"/>
     <w:tmpl w:val="D708CFAE"/>
@@ -17300,7 +18130,7 @@
       </w:rPr>
     </w:lvl>
   </w:abstractNum>
-  <w:abstractNum w:abstractNumId="38" w15:restartNumberingAfterBreak="0">
+  <w:abstractNum w:abstractNumId="40" w15:restartNumberingAfterBreak="0">
     <w:nsid w:val="630A4F33"/>
     <w:multiLevelType w:val="hybridMultilevel"/>
     <w:tmpl w:val="59C2C520"/>
@@ -17413,7 +18243,7 @@
       </w:rPr>
     </w:lvl>
   </w:abstractNum>
-  <w:abstractNum w:abstractNumId="39" w15:restartNumberingAfterBreak="0">
+  <w:abstractNum w:abstractNumId="41" w15:restartNumberingAfterBreak="0">
     <w:nsid w:val="66231398"/>
     <w:multiLevelType w:val="hybridMultilevel"/>
     <w:tmpl w:val="A78AD08C"/>
@@ -17504,7 +18334,7 @@
       </w:pPr>
     </w:lvl>
   </w:abstractNum>
-  <w:abstractNum w:abstractNumId="40" w15:restartNumberingAfterBreak="0">
+  <w:abstractNum w:abstractNumId="42" w15:restartNumberingAfterBreak="0">
     <w:nsid w:val="6D1C0B9B"/>
     <w:multiLevelType w:val="hybridMultilevel"/>
     <w:tmpl w:val="649071AA"/>
@@ -17617,7 +18447,7 @@
       </w:rPr>
     </w:lvl>
   </w:abstractNum>
-  <w:abstractNum w:abstractNumId="41" w15:restartNumberingAfterBreak="0">
+  <w:abstractNum w:abstractNumId="43" w15:restartNumberingAfterBreak="0">
     <w:nsid w:val="6E0174DB"/>
     <w:multiLevelType w:val="hybridMultilevel"/>
     <w:tmpl w:val="647666AE"/>
@@ -17730,7 +18560,7 @@
       </w:rPr>
     </w:lvl>
   </w:abstractNum>
-  <w:abstractNum w:abstractNumId="42" w15:restartNumberingAfterBreak="0">
+  <w:abstractNum w:abstractNumId="44" w15:restartNumberingAfterBreak="0">
     <w:nsid w:val="78885978"/>
     <w:multiLevelType w:val="hybridMultilevel"/>
     <w:tmpl w:val="3E0CDB5C"/>
@@ -17842,7 +18672,7 @@
       </w:rPr>
     </w:lvl>
   </w:abstractNum>
-  <w:abstractNum w:abstractNumId="43" w15:restartNumberingAfterBreak="0">
+  <w:abstractNum w:abstractNumId="45" w15:restartNumberingAfterBreak="0">
     <w:nsid w:val="78D3057F"/>
     <w:multiLevelType w:val="hybridMultilevel"/>
     <w:tmpl w:val="FA6A3FC6"/>
@@ -17955,7 +18785,7 @@
       </w:rPr>
     </w:lvl>
   </w:abstractNum>
-  <w:abstractNum w:abstractNumId="44" w15:restartNumberingAfterBreak="0">
+  <w:abstractNum w:abstractNumId="46" w15:restartNumberingAfterBreak="0">
     <w:nsid w:val="7AB07A54"/>
     <w:multiLevelType w:val="hybridMultilevel"/>
     <w:tmpl w:val="2D54746C"/>
@@ -18044,7 +18874,7 @@
       </w:pPr>
     </w:lvl>
   </w:abstractNum>
-  <w:abstractNum w:abstractNumId="45" w15:restartNumberingAfterBreak="0">
+  <w:abstractNum w:abstractNumId="47" w15:restartNumberingAfterBreak="0">
     <w:nsid w:val="7E166299"/>
     <w:multiLevelType w:val="multilevel"/>
     <w:tmpl w:val="CB8092A8"/>
@@ -18193,7 +19023,7 @@
       </w:rPr>
     </w:lvl>
   </w:abstractNum>
-  <w:abstractNum w:abstractNumId="46" w15:restartNumberingAfterBreak="0">
+  <w:abstractNum w:abstractNumId="48" w15:restartNumberingAfterBreak="0">
     <w:nsid w:val="7F437D26"/>
     <w:multiLevelType w:val="hybridMultilevel"/>
     <w:tmpl w:val="6B0061C4"/>
@@ -18305,7 +19135,7 @@
       </w:rPr>
     </w:lvl>
   </w:abstractNum>
-  <w:abstractNum w:abstractNumId="47" w15:restartNumberingAfterBreak="0">
+  <w:abstractNum w:abstractNumId="49" w15:restartNumberingAfterBreak="0">
     <w:nsid w:val="7FB069E0"/>
     <w:multiLevelType w:val="hybridMultilevel"/>
     <w:tmpl w:val="23EA19D6"/>
@@ -18422,91 +19252,91 @@
     <w:abstractNumId w:val="6"/>
   </w:num>
   <w:num w:numId="2" w16cid:durableId="1438253348">
-    <w:abstractNumId w:val="35"/>
+    <w:abstractNumId w:val="37"/>
   </w:num>
   <w:num w:numId="3" w16cid:durableId="891304311">
-    <w:abstractNumId w:val="7"/>
+    <w:abstractNumId w:val="8"/>
   </w:num>
   <w:num w:numId="4" w16cid:durableId="1275744662">
-    <w:abstractNumId w:val="44"/>
+    <w:abstractNumId w:val="46"/>
   </w:num>
   <w:num w:numId="5" w16cid:durableId="1496726283">
     <w:abstractNumId w:val="1"/>
   </w:num>
   <w:num w:numId="6" w16cid:durableId="216741492">
+    <w:abstractNumId w:val="19"/>
+  </w:num>
+  <w:num w:numId="7" w16cid:durableId="222837728">
+    <w:abstractNumId w:val="22"/>
+  </w:num>
+  <w:num w:numId="8" w16cid:durableId="439764890">
+    <w:abstractNumId w:val="25"/>
+  </w:num>
+  <w:num w:numId="9" w16cid:durableId="2014338870">
+    <w:abstractNumId w:val="27"/>
+  </w:num>
+  <w:num w:numId="10" w16cid:durableId="2017414958">
+    <w:abstractNumId w:val="24"/>
+  </w:num>
+  <w:num w:numId="11" w16cid:durableId="464810878">
+    <w:abstractNumId w:val="14"/>
+  </w:num>
+  <w:num w:numId="12" w16cid:durableId="1224027071">
+    <w:abstractNumId w:val="30"/>
+  </w:num>
+  <w:num w:numId="13" w16cid:durableId="2002658244">
+    <w:abstractNumId w:val="26"/>
+  </w:num>
+  <w:num w:numId="14" w16cid:durableId="270476531">
     <w:abstractNumId w:val="18"/>
   </w:num>
-  <w:num w:numId="7" w16cid:durableId="222837728">
-    <w:abstractNumId w:val="20"/>
-  </w:num>
-  <w:num w:numId="8" w16cid:durableId="439764890">
-    <w:abstractNumId w:val="23"/>
-  </w:num>
-  <w:num w:numId="9" w16cid:durableId="2014338870">
-    <w:abstractNumId w:val="25"/>
-  </w:num>
-  <w:num w:numId="10" w16cid:durableId="2017414958">
-    <w:abstractNumId w:val="22"/>
-  </w:num>
-  <w:num w:numId="11" w16cid:durableId="464810878">
-    <w:abstractNumId w:val="13"/>
-  </w:num>
-  <w:num w:numId="12" w16cid:durableId="1224027071">
-    <w:abstractNumId w:val="28"/>
-  </w:num>
-  <w:num w:numId="13" w16cid:durableId="2002658244">
-    <w:abstractNumId w:val="24"/>
-  </w:num>
-  <w:num w:numId="14" w16cid:durableId="270476531">
-    <w:abstractNumId w:val="17"/>
-  </w:num>
   <w:num w:numId="15" w16cid:durableId="1013993812">
-    <w:abstractNumId w:val="30"/>
+    <w:abstractNumId w:val="32"/>
   </w:num>
   <w:num w:numId="16" w16cid:durableId="2084990290">
-    <w:abstractNumId w:val="41"/>
+    <w:abstractNumId w:val="43"/>
   </w:num>
   <w:num w:numId="17" w16cid:durableId="1374187697">
     <w:abstractNumId w:val="4"/>
   </w:num>
   <w:num w:numId="18" w16cid:durableId="237130390">
-    <w:abstractNumId w:val="34"/>
+    <w:abstractNumId w:val="36"/>
   </w:num>
   <w:num w:numId="19" w16cid:durableId="1337658503">
-    <w:abstractNumId w:val="47"/>
+    <w:abstractNumId w:val="49"/>
   </w:num>
   <w:num w:numId="20" w16cid:durableId="494732149">
-    <w:abstractNumId w:val="39"/>
+    <w:abstractNumId w:val="41"/>
   </w:num>
   <w:num w:numId="21" w16cid:durableId="906957644">
     <w:abstractNumId w:val="5"/>
   </w:num>
   <w:num w:numId="22" w16cid:durableId="761993919">
-    <w:abstractNumId w:val="43"/>
+    <w:abstractNumId w:val="45"/>
   </w:num>
   <w:num w:numId="23" w16cid:durableId="1044872005">
+    <w:abstractNumId w:val="11"/>
+  </w:num>
+  <w:num w:numId="24" w16cid:durableId="1641227644">
     <w:abstractNumId w:val="10"/>
   </w:num>
-  <w:num w:numId="24" w16cid:durableId="1641227644">
-    <w:abstractNumId w:val="9"/>
-  </w:num>
   <w:num w:numId="25" w16cid:durableId="1572421725">
-    <w:abstractNumId w:val="26"/>
+    <w:abstractNumId w:val="28"/>
   </w:num>
   <w:num w:numId="26" w16cid:durableId="376855190">
-    <w:abstractNumId w:val="29"/>
+    <w:abstractNumId w:val="31"/>
   </w:num>
   <w:num w:numId="27" w16cid:durableId="735513342">
-    <w:abstractNumId w:val="33"/>
+    <w:abstractNumId w:val="35"/>
   </w:num>
   <w:num w:numId="28" w16cid:durableId="1202641">
-    <w:abstractNumId w:val="42"/>
+    <w:abstractNumId w:val="44"/>
   </w:num>
   <w:num w:numId="29" w16cid:durableId="1542748860">
-    <w:abstractNumId w:val="36"/>
+    <w:abstractNumId w:val="38"/>
   </w:num>
   <w:num w:numId="30" w16cid:durableId="1649942524">
-    <w:abstractNumId w:val="46"/>
+    <w:abstractNumId w:val="48"/>
   </w:num>
   <w:num w:numId="31" w16cid:durableId="2049186023">
     <w:abstractNumId w:val="2"/>
@@ -18515,52 +19345,58 @@
     <w:abstractNumId w:val="0"/>
   </w:num>
   <w:num w:numId="33" w16cid:durableId="1438678448">
-    <w:abstractNumId w:val="45"/>
+    <w:abstractNumId w:val="47"/>
   </w:num>
   <w:num w:numId="34" w16cid:durableId="47733026">
-    <w:abstractNumId w:val="14"/>
+    <w:abstractNumId w:val="15"/>
   </w:num>
   <w:num w:numId="35" w16cid:durableId="678577571">
-    <w:abstractNumId w:val="16"/>
+    <w:abstractNumId w:val="17"/>
   </w:num>
   <w:num w:numId="36" w16cid:durableId="224099533">
-    <w:abstractNumId w:val="32"/>
+    <w:abstractNumId w:val="34"/>
   </w:num>
   <w:num w:numId="37" w16cid:durableId="2019185840">
-    <w:abstractNumId w:val="19"/>
+    <w:abstractNumId w:val="20"/>
   </w:num>
   <w:num w:numId="38" w16cid:durableId="1665665268">
-    <w:abstractNumId w:val="40"/>
+    <w:abstractNumId w:val="42"/>
   </w:num>
   <w:num w:numId="39" w16cid:durableId="162548139">
-    <w:abstractNumId w:val="37"/>
+    <w:abstractNumId w:val="39"/>
   </w:num>
   <w:num w:numId="40" w16cid:durableId="1265962735">
-    <w:abstractNumId w:val="31"/>
+    <w:abstractNumId w:val="33"/>
   </w:num>
   <w:num w:numId="41" w16cid:durableId="1843007130">
-    <w:abstractNumId w:val="27"/>
+    <w:abstractNumId w:val="29"/>
   </w:num>
   <w:num w:numId="42" w16cid:durableId="2090689896">
-    <w:abstractNumId w:val="11"/>
+    <w:abstractNumId w:val="12"/>
   </w:num>
   <w:num w:numId="43" w16cid:durableId="794833178">
-    <w:abstractNumId w:val="15"/>
+    <w:abstractNumId w:val="16"/>
   </w:num>
   <w:num w:numId="44" w16cid:durableId="1923367409">
     <w:abstractNumId w:val="3"/>
   </w:num>
   <w:num w:numId="45" w16cid:durableId="1904564926">
-    <w:abstractNumId w:val="8"/>
+    <w:abstractNumId w:val="9"/>
   </w:num>
   <w:num w:numId="46" w16cid:durableId="1040782610">
+    <w:abstractNumId w:val="23"/>
+  </w:num>
+  <w:num w:numId="47" w16cid:durableId="1939285888">
+    <w:abstractNumId w:val="13"/>
+  </w:num>
+  <w:num w:numId="48" w16cid:durableId="1723139734">
+    <w:abstractNumId w:val="40"/>
+  </w:num>
+  <w:num w:numId="49" w16cid:durableId="1854027557">
     <w:abstractNumId w:val="21"/>
   </w:num>
-  <w:num w:numId="47" w16cid:durableId="1939285888">
-    <w:abstractNumId w:val="12"/>
-  </w:num>
-  <w:num w:numId="48" w16cid:durableId="1723139734">
-    <w:abstractNumId w:val="38"/>
+  <w:num w:numId="50" w16cid:durableId="1741756698">
+    <w:abstractNumId w:val="7"/>
   </w:num>
 </w:numbering>
 </file>
@@ -19328,11 +20164,19 @@
     <w:autoRedefine/>
     <w:uiPriority w:val="39"/>
     <w:unhideWhenUsed/>
-    <w:rsid w:val="00B34C3F"/>
+    <w:rsid w:val="002E11FE"/>
     <w:pPr>
+      <w:tabs>
+        <w:tab w:val="right" w:leader="dot" w:pos="10422"/>
+      </w:tabs>
       <w:spacing w:after="100"/>
       <w:ind w:left="440"/>
     </w:pPr>
+    <w:rPr>
+      <w:b/>
+      <w:bCs/>
+      <w:noProof/>
+    </w:rPr>
   </w:style>
   <w:style w:type="paragraph" w:styleId="Verzeichnis4">
     <w:name w:val="toc 4"/>

</xml_diff>